<commit_message>
add external alarm, rename vent to fan
</commit_message>
<xml_diff>
--- a/doc/growmat_easy_manual.docx
+++ b/doc/growmat_easy_manual.docx
@@ -221,6 +221,7 @@
                                       <w:calendar w:val="gregorian"/>
                                     </w:date>
                                   </w:sdtPr>
+                                  <w:sdtEndPr/>
                                   <w:sdtContent>
                                     <w:p>
                                       <w:pPr>
@@ -614,6 +615,7 @@
                                   <w:dataBinding w:prefixMappings="xmlns:ns0='http://schemas.openxmlformats.org/package/2006/metadata/core-properties' xmlns:ns1='http://purl.org/dc/elements/1.1/'" w:xpath="/ns0:coreProperties[1]/ns1:title[1]" w:storeItemID="{6C3C8BC8-F283-45AE-878A-BAB7291924A1}"/>
                                   <w:text/>
                                 </w:sdtPr>
+                                <w:sdtEndPr/>
                                 <w:sdtContent>
                                   <w:p>
                                     <w:pPr>
@@ -732,7 +734,7 @@
         </w:rPr>
       </w:pPr>
       <w:bookmarkStart w:id="0" w:name="_Ref464842293"/>
-      <w:bookmarkStart w:id="1" w:name="_Toc464848247"/>
+      <w:bookmarkStart w:id="1" w:name="_Toc464897585"/>
       <w:r>
         <w:rPr>
           <w:lang w:val="cs-CZ"/>
@@ -782,7 +784,7 @@
         </w:rPr>
         <w:fldChar w:fldCharType="separate"/>
       </w:r>
-      <w:hyperlink w:anchor="_Toc464848247" w:history="1">
+      <w:hyperlink w:anchor="_Toc464897585" w:history="1">
         <w:r>
           <w:rPr>
             <w:rStyle w:val="Hyperlink"/>
@@ -828,7 +830,7 @@
             <w:noProof/>
             <w:webHidden/>
           </w:rPr>
-          <w:instrText xml:space="preserve"> PAGEREF _Toc464848247 \h </w:instrText>
+          <w:instrText xml:space="preserve"> PAGEREF _Toc464897585 \h </w:instrText>
         </w:r>
         <w:r>
           <w:rPr>
@@ -874,7 +876,7 @@
           <w:lang w:eastAsia="en-US"/>
         </w:rPr>
       </w:pPr>
-      <w:hyperlink w:anchor="_Toc464848248" w:history="1">
+      <w:hyperlink w:anchor="_Toc464897586" w:history="1">
         <w:r>
           <w:rPr>
             <w:rStyle w:val="Hyperlink"/>
@@ -920,7 +922,7 @@
             <w:noProof/>
             <w:webHidden/>
           </w:rPr>
-          <w:instrText xml:space="preserve"> PAGEREF _Toc464848248 \h </w:instrText>
+          <w:instrText xml:space="preserve"> PAGEREF _Toc464897586 \h </w:instrText>
         </w:r>
         <w:r>
           <w:rPr>
@@ -966,7 +968,7 @@
           <w:lang w:eastAsia="en-US"/>
         </w:rPr>
       </w:pPr>
-      <w:hyperlink w:anchor="_Toc464848249" w:history="1">
+      <w:hyperlink w:anchor="_Toc464897587" w:history="1">
         <w:r>
           <w:rPr>
             <w:rStyle w:val="Hyperlink"/>
@@ -1012,7 +1014,7 @@
             <w:noProof/>
             <w:webHidden/>
           </w:rPr>
-          <w:instrText xml:space="preserve"> PAGEREF _Toc464848249 \h </w:instrText>
+          <w:instrText xml:space="preserve"> PAGEREF _Toc464897587 \h </w:instrText>
         </w:r>
         <w:r>
           <w:rPr>
@@ -1058,7 +1060,7 @@
           <w:lang w:eastAsia="en-US"/>
         </w:rPr>
       </w:pPr>
-      <w:hyperlink w:anchor="_Toc464848250" w:history="1">
+      <w:hyperlink w:anchor="_Toc464897588" w:history="1">
         <w:r>
           <w:rPr>
             <w:rStyle w:val="Hyperlink"/>
@@ -1104,7 +1106,7 @@
             <w:noProof/>
             <w:webHidden/>
           </w:rPr>
-          <w:instrText xml:space="preserve"> PAGEREF _Toc464848250 \h </w:instrText>
+          <w:instrText xml:space="preserve"> PAGEREF _Toc464897588 \h </w:instrText>
         </w:r>
         <w:r>
           <w:rPr>
@@ -1124,7 +1126,7 @@
             <w:noProof/>
             <w:webHidden/>
           </w:rPr>
-          <w:t>1</w:t>
+          <w:t>2</w:t>
         </w:r>
         <w:r>
           <w:rPr>
@@ -1150,7 +1152,7 @@
           <w:lang w:eastAsia="en-US"/>
         </w:rPr>
       </w:pPr>
-      <w:hyperlink w:anchor="_Toc464848251" w:history="1">
+      <w:hyperlink w:anchor="_Toc464897589" w:history="1">
         <w:r>
           <w:rPr>
             <w:rStyle w:val="Hyperlink"/>
@@ -1196,7 +1198,7 @@
             <w:noProof/>
             <w:webHidden/>
           </w:rPr>
-          <w:instrText xml:space="preserve"> PAGEREF _Toc464848251 \h </w:instrText>
+          <w:instrText xml:space="preserve"> PAGEREF _Toc464897589 \h </w:instrText>
         </w:r>
         <w:r>
           <w:rPr>
@@ -1216,7 +1218,7 @@
             <w:noProof/>
             <w:webHidden/>
           </w:rPr>
-          <w:t>1</w:t>
+          <w:t>2</w:t>
         </w:r>
         <w:r>
           <w:rPr>
@@ -1242,7 +1244,7 @@
           <w:lang w:eastAsia="en-US"/>
         </w:rPr>
       </w:pPr>
-      <w:hyperlink w:anchor="_Toc464848252" w:history="1">
+      <w:hyperlink w:anchor="_Toc464897590" w:history="1">
         <w:r>
           <w:rPr>
             <w:rStyle w:val="Hyperlink"/>
@@ -1267,7 +1269,7 @@
             <w:noProof/>
             <w:lang w:val="cs-CZ"/>
           </w:rPr>
-          <w:t>Sensor (vstupy)</w:t>
+          <w:t>Vstupy</w:t>
         </w:r>
         <w:r>
           <w:rPr>
@@ -1288,7 +1290,191 @@
             <w:noProof/>
             <w:webHidden/>
           </w:rPr>
-          <w:instrText xml:space="preserve"> PAGEREF _Toc464848252 \h </w:instrText>
+          <w:instrText xml:space="preserve"> PAGEREF _Toc464897590 \h </w:instrText>
+        </w:r>
+        <w:r>
+          <w:rPr>
+            <w:noProof/>
+            <w:webHidden/>
+          </w:rPr>
+        </w:r>
+        <w:r>
+          <w:rPr>
+            <w:noProof/>
+            <w:webHidden/>
+          </w:rPr>
+          <w:fldChar w:fldCharType="separate"/>
+        </w:r>
+        <w:r>
+          <w:rPr>
+            <w:noProof/>
+            <w:webHidden/>
+          </w:rPr>
+          <w:t>2</w:t>
+        </w:r>
+        <w:r>
+          <w:rPr>
+            <w:noProof/>
+            <w:webHidden/>
+          </w:rPr>
+          <w:fldChar w:fldCharType="end"/>
+        </w:r>
+      </w:hyperlink>
+    </w:p>
+    <w:p>
+      <w:pPr>
+        <w:pStyle w:val="TOC3"/>
+        <w:tabs>
+          <w:tab w:val="left" w:pos="1100"/>
+          <w:tab w:val="right" w:leader="dot" w:pos="9679"/>
+        </w:tabs>
+        <w:rPr>
+          <w:rFonts w:asciiTheme="minorHAnsi" w:eastAsiaTheme="minorEastAsia" w:hAnsiTheme="minorHAnsi" w:cstheme="minorBidi"/>
+          <w:noProof/>
+          <w:sz w:val="22"/>
+          <w:szCs w:val="22"/>
+          <w:lang w:eastAsia="en-US"/>
+        </w:rPr>
+      </w:pPr>
+      <w:hyperlink w:anchor="_Toc464897591" w:history="1">
+        <w:r>
+          <w:rPr>
+            <w:rStyle w:val="Hyperlink"/>
+            <w:noProof/>
+            <w:lang w:val="cs-CZ"/>
+          </w:rPr>
+          <w:t>4.2.1</w:t>
+        </w:r>
+        <w:r>
+          <w:rPr>
+            <w:rFonts w:asciiTheme="minorHAnsi" w:eastAsiaTheme="minorEastAsia" w:hAnsiTheme="minorHAnsi" w:cstheme="minorBidi"/>
+            <w:noProof/>
+            <w:sz w:val="22"/>
+            <w:szCs w:val="22"/>
+            <w:lang w:eastAsia="en-US"/>
+          </w:rPr>
+          <w:tab/>
+        </w:r>
+        <w:r>
+          <w:rPr>
+            <w:rStyle w:val="Hyperlink"/>
+            <w:noProof/>
+            <w:lang w:val="cs-CZ"/>
+          </w:rPr>
+          <w:t>Sensor</w:t>
+        </w:r>
+        <w:r>
+          <w:rPr>
+            <w:noProof/>
+            <w:webHidden/>
+          </w:rPr>
+          <w:tab/>
+        </w:r>
+        <w:r>
+          <w:rPr>
+            <w:noProof/>
+            <w:webHidden/>
+          </w:rPr>
+          <w:fldChar w:fldCharType="begin"/>
+        </w:r>
+        <w:r>
+          <w:rPr>
+            <w:noProof/>
+            <w:webHidden/>
+          </w:rPr>
+          <w:instrText xml:space="preserve"> PAGEREF _Toc464897591 \h </w:instrText>
+        </w:r>
+        <w:r>
+          <w:rPr>
+            <w:noProof/>
+            <w:webHidden/>
+          </w:rPr>
+        </w:r>
+        <w:r>
+          <w:rPr>
+            <w:noProof/>
+            <w:webHidden/>
+          </w:rPr>
+          <w:fldChar w:fldCharType="separate"/>
+        </w:r>
+        <w:r>
+          <w:rPr>
+            <w:noProof/>
+            <w:webHidden/>
+          </w:rPr>
+          <w:t>2</w:t>
+        </w:r>
+        <w:r>
+          <w:rPr>
+            <w:noProof/>
+            <w:webHidden/>
+          </w:rPr>
+          <w:fldChar w:fldCharType="end"/>
+        </w:r>
+      </w:hyperlink>
+    </w:p>
+    <w:p>
+      <w:pPr>
+        <w:pStyle w:val="TOC3"/>
+        <w:tabs>
+          <w:tab w:val="left" w:pos="1100"/>
+          <w:tab w:val="right" w:leader="dot" w:pos="9679"/>
+        </w:tabs>
+        <w:rPr>
+          <w:rFonts w:asciiTheme="minorHAnsi" w:eastAsiaTheme="minorEastAsia" w:hAnsiTheme="minorHAnsi" w:cstheme="minorBidi"/>
+          <w:noProof/>
+          <w:sz w:val="22"/>
+          <w:szCs w:val="22"/>
+          <w:lang w:eastAsia="en-US"/>
+        </w:rPr>
+      </w:pPr>
+      <w:hyperlink w:anchor="_Toc464897592" w:history="1">
+        <w:r>
+          <w:rPr>
+            <w:rStyle w:val="Hyperlink"/>
+            <w:noProof/>
+            <w:lang w:val="cs-CZ"/>
+          </w:rPr>
+          <w:t>4.2.2</w:t>
+        </w:r>
+        <w:r>
+          <w:rPr>
+            <w:rFonts w:asciiTheme="minorHAnsi" w:eastAsiaTheme="minorEastAsia" w:hAnsiTheme="minorHAnsi" w:cstheme="minorBidi"/>
+            <w:noProof/>
+            <w:sz w:val="22"/>
+            <w:szCs w:val="22"/>
+            <w:lang w:eastAsia="en-US"/>
+          </w:rPr>
+          <w:tab/>
+        </w:r>
+        <w:r>
+          <w:rPr>
+            <w:rStyle w:val="Hyperlink"/>
+            <w:noProof/>
+            <w:lang w:val="cs-CZ"/>
+          </w:rPr>
+          <w:t>Externí vstup</w:t>
+        </w:r>
+        <w:r>
+          <w:rPr>
+            <w:noProof/>
+            <w:webHidden/>
+          </w:rPr>
+          <w:tab/>
+        </w:r>
+        <w:r>
+          <w:rPr>
+            <w:noProof/>
+            <w:webHidden/>
+          </w:rPr>
+          <w:fldChar w:fldCharType="begin"/>
+        </w:r>
+        <w:r>
+          <w:rPr>
+            <w:noProof/>
+            <w:webHidden/>
+          </w:rPr>
+          <w:instrText xml:space="preserve"> PAGEREF _Toc464897592 \h </w:instrText>
         </w:r>
         <w:r>
           <w:rPr>
@@ -1334,7 +1520,7 @@
           <w:lang w:eastAsia="en-US"/>
         </w:rPr>
       </w:pPr>
-      <w:hyperlink w:anchor="_Toc464848253" w:history="1">
+      <w:hyperlink w:anchor="_Toc464897593" w:history="1">
         <w:r>
           <w:rPr>
             <w:rStyle w:val="Hyperlink"/>
@@ -1380,7 +1566,7 @@
             <w:noProof/>
             <w:webHidden/>
           </w:rPr>
-          <w:instrText xml:space="preserve"> PAGEREF _Toc464848253 \h </w:instrText>
+          <w:instrText xml:space="preserve"> PAGEREF _Toc464897593 \h </w:instrText>
         </w:r>
         <w:r>
           <w:rPr>
@@ -1426,7 +1612,7 @@
           <w:lang w:eastAsia="en-US"/>
         </w:rPr>
       </w:pPr>
-      <w:hyperlink w:anchor="_Toc464848254" w:history="1">
+      <w:hyperlink w:anchor="_Toc464897594" w:history="1">
         <w:r>
           <w:rPr>
             <w:rStyle w:val="Hyperlink"/>
@@ -1455,6 +1641,8 @@
           </w:rPr>
           <w:t>Základní ovládaní</w:t>
         </w:r>
+        <w:bookmarkStart w:id="2" w:name="_GoBack"/>
+        <w:bookmarkEnd w:id="2"/>
         <w:r>
           <w:rPr>
             <w:noProof/>
@@ -1474,7 +1662,7 @@
             <w:noProof/>
             <w:webHidden/>
           </w:rPr>
-          <w:instrText xml:space="preserve"> PAGEREF _Toc464848254 \h </w:instrText>
+          <w:instrText xml:space="preserve"> PAGEREF _Toc464897594 \h </w:instrText>
         </w:r>
         <w:r>
           <w:rPr>
@@ -1520,7 +1708,7 @@
           <w:lang w:eastAsia="en-US"/>
         </w:rPr>
       </w:pPr>
-      <w:hyperlink w:anchor="_Toc464848255" w:history="1">
+      <w:hyperlink w:anchor="_Toc464897595" w:history="1">
         <w:r>
           <w:rPr>
             <w:rStyle w:val="Hyperlink"/>
@@ -1566,7 +1754,7 @@
             <w:noProof/>
             <w:webHidden/>
           </w:rPr>
-          <w:instrText xml:space="preserve"> PAGEREF _Toc464848255 \h </w:instrText>
+          <w:instrText xml:space="preserve"> PAGEREF _Toc464897595 \h </w:instrText>
         </w:r>
         <w:r>
           <w:rPr>
@@ -1612,7 +1800,7 @@
           <w:lang w:eastAsia="en-US"/>
         </w:rPr>
       </w:pPr>
-      <w:hyperlink w:anchor="_Toc464848256" w:history="1">
+      <w:hyperlink w:anchor="_Toc464897596" w:history="1">
         <w:r>
           <w:rPr>
             <w:rStyle w:val="Hyperlink"/>
@@ -1658,7 +1846,7 @@
             <w:noProof/>
             <w:webHidden/>
           </w:rPr>
-          <w:instrText xml:space="preserve"> PAGEREF _Toc464848256 \h </w:instrText>
+          <w:instrText xml:space="preserve"> PAGEREF _Toc464897596 \h </w:instrText>
         </w:r>
         <w:r>
           <w:rPr>
@@ -1704,7 +1892,7 @@
           <w:lang w:eastAsia="en-US"/>
         </w:rPr>
       </w:pPr>
-      <w:hyperlink w:anchor="_Toc464848257" w:history="1">
+      <w:hyperlink w:anchor="_Toc464897597" w:history="1">
         <w:r>
           <w:rPr>
             <w:rStyle w:val="Hyperlink"/>
@@ -1752,7 +1940,7 @@
             <w:noProof/>
             <w:webHidden/>
           </w:rPr>
-          <w:instrText xml:space="preserve"> PAGEREF _Toc464848257 \h </w:instrText>
+          <w:instrText xml:space="preserve"> PAGEREF _Toc464897597 \h </w:instrText>
         </w:r>
         <w:r>
           <w:rPr>
@@ -1798,7 +1986,7 @@
           <w:lang w:eastAsia="en-US"/>
         </w:rPr>
       </w:pPr>
-      <w:hyperlink w:anchor="_Toc464848258" w:history="1">
+      <w:hyperlink w:anchor="_Toc464897598" w:history="1">
         <w:r>
           <w:rPr>
             <w:rStyle w:val="Hyperlink"/>
@@ -1844,7 +2032,7 @@
             <w:noProof/>
             <w:webHidden/>
           </w:rPr>
-          <w:instrText xml:space="preserve"> PAGEREF _Toc464848258 \h </w:instrText>
+          <w:instrText xml:space="preserve"> PAGEREF _Toc464897598 \h </w:instrText>
         </w:r>
         <w:r>
           <w:rPr>
@@ -1890,7 +2078,7 @@
           <w:lang w:eastAsia="en-US"/>
         </w:rPr>
       </w:pPr>
-      <w:hyperlink w:anchor="_Toc464848259" w:history="1">
+      <w:hyperlink w:anchor="_Toc464897599" w:history="1">
         <w:r>
           <w:rPr>
             <w:rStyle w:val="Hyperlink"/>
@@ -1936,7 +2124,7 @@
             <w:noProof/>
             <w:webHidden/>
           </w:rPr>
-          <w:instrText xml:space="preserve"> PAGEREF _Toc464848259 \h </w:instrText>
+          <w:instrText xml:space="preserve"> PAGEREF _Toc464897599 \h </w:instrText>
         </w:r>
         <w:r>
           <w:rPr>
@@ -1982,7 +2170,7 @@
           <w:lang w:eastAsia="en-US"/>
         </w:rPr>
       </w:pPr>
-      <w:hyperlink w:anchor="_Toc464848260" w:history="1">
+      <w:hyperlink w:anchor="_Toc464897600" w:history="1">
         <w:r>
           <w:rPr>
             <w:rStyle w:val="Hyperlink"/>
@@ -2028,7 +2216,7 @@
             <w:noProof/>
             <w:webHidden/>
           </w:rPr>
-          <w:instrText xml:space="preserve"> PAGEREF _Toc464848260 \h </w:instrText>
+          <w:instrText xml:space="preserve"> PAGEREF _Toc464897600 \h </w:instrText>
         </w:r>
         <w:r>
           <w:rPr>
@@ -2074,7 +2262,7 @@
           <w:lang w:eastAsia="en-US"/>
         </w:rPr>
       </w:pPr>
-      <w:hyperlink w:anchor="_Toc464848261" w:history="1">
+      <w:hyperlink w:anchor="_Toc464897601" w:history="1">
         <w:r>
           <w:rPr>
             <w:rStyle w:val="Hyperlink"/>
@@ -2120,7 +2308,7 @@
             <w:noProof/>
             <w:webHidden/>
           </w:rPr>
-          <w:instrText xml:space="preserve"> PAGEREF _Toc464848261 \h </w:instrText>
+          <w:instrText xml:space="preserve"> PAGEREF _Toc464897601 \h </w:instrText>
         </w:r>
         <w:r>
           <w:rPr>
@@ -2166,7 +2354,7 @@
           <w:lang w:eastAsia="en-US"/>
         </w:rPr>
       </w:pPr>
-      <w:hyperlink w:anchor="_Toc464848262" w:history="1">
+      <w:hyperlink w:anchor="_Toc464897602" w:history="1">
         <w:r>
           <w:rPr>
             <w:rStyle w:val="Hyperlink"/>
@@ -2212,7 +2400,7 @@
             <w:noProof/>
             <w:webHidden/>
           </w:rPr>
-          <w:instrText xml:space="preserve"> PAGEREF _Toc464848262 \h </w:instrText>
+          <w:instrText xml:space="preserve"> PAGEREF _Toc464897602 \h </w:instrText>
         </w:r>
         <w:r>
           <w:rPr>
@@ -2258,7 +2446,7 @@
           <w:lang w:eastAsia="en-US"/>
         </w:rPr>
       </w:pPr>
-      <w:hyperlink w:anchor="_Toc464848263" w:history="1">
+      <w:hyperlink w:anchor="_Toc464897603" w:history="1">
         <w:r>
           <w:rPr>
             <w:rStyle w:val="Hyperlink"/>
@@ -2304,7 +2492,7 @@
             <w:noProof/>
             <w:webHidden/>
           </w:rPr>
-          <w:instrText xml:space="preserve"> PAGEREF _Toc464848263 \h </w:instrText>
+          <w:instrText xml:space="preserve"> PAGEREF _Toc464897603 \h </w:instrText>
         </w:r>
         <w:r>
           <w:rPr>
@@ -2350,7 +2538,7 @@
           <w:lang w:eastAsia="en-US"/>
         </w:rPr>
       </w:pPr>
-      <w:hyperlink w:anchor="_Toc464848264" w:history="1">
+      <w:hyperlink w:anchor="_Toc464897604" w:history="1">
         <w:r>
           <w:rPr>
             <w:rStyle w:val="Hyperlink"/>
@@ -2396,7 +2584,7 @@
             <w:noProof/>
             <w:webHidden/>
           </w:rPr>
-          <w:instrText xml:space="preserve"> PAGEREF _Toc464848264 \h </w:instrText>
+          <w:instrText xml:space="preserve"> PAGEREF _Toc464897604 \h </w:instrText>
         </w:r>
         <w:r>
           <w:rPr>
@@ -2447,26 +2635,45 @@
           <w:lang w:val="cs-CZ"/>
         </w:rPr>
       </w:pPr>
-      <w:bookmarkStart w:id="2" w:name="_Toc464848248"/>
+      <w:bookmarkStart w:id="3" w:name="_Toc464897586"/>
       <w:r>
         <w:rPr>
           <w:lang w:val="cs-CZ"/>
         </w:rPr>
         <w:t>GROWMAT EASY</w:t>
       </w:r>
-      <w:bookmarkEnd w:id="2"/>
-    </w:p>
-    <w:p>
-      <w:pPr>
-        <w:rPr>
-          <w:lang w:val="cs-CZ"/>
-        </w:rPr>
-      </w:pPr>
-      <w:r>
-        <w:rPr>
-          <w:lang w:val="cs-CZ"/>
-        </w:rPr>
-        <w:t>Základní verze digitálně řízeného zařízení pro malé skleníky. Zajištuje zapínaní osvětlení v nastaveném čase a jeho kontrolu pomocí světelného čidla. Ovládáním topení a ventilátoru udržuje teplotu v nastaveném rozsahu a hlídá překročení teplotních mezí. Cyklovačem řídí zálivku nebo jinou opakující se činnost.</w:t>
+      <w:bookmarkEnd w:id="3"/>
+    </w:p>
+    <w:p>
+      <w:pPr>
+        <w:rPr>
+          <w:lang w:val="cs-CZ"/>
+        </w:rPr>
+      </w:pPr>
+    </w:p>
+    <w:p>
+      <w:pPr>
+        <w:rPr>
+          <w:lang w:val="cs-CZ"/>
+        </w:rPr>
+      </w:pPr>
+      <w:r>
+        <w:rPr>
+          <w:lang w:val="cs-CZ"/>
+        </w:rPr>
+        <w:t xml:space="preserve">Základní verze digitálně řízeného zařízení pro malé skleníky. Zajištuje zapínaní osvětlení v nastaveném čase a jeho kontrolu pomocí světelného čidla. Ovládáním topení a ventilátoru udržuje teplotu v nastaveném rozsahu a hlídá překročení teplotních mezí. </w:t>
+      </w:r>
+      <w:r>
+        <w:rPr>
+          <w:lang w:val="cs-CZ"/>
+        </w:rPr>
+        <w:t xml:space="preserve">Zařízení má vstup pro externí kontakt. </w:t>
+      </w:r>
+      <w:r>
+        <w:rPr>
+          <w:lang w:val="cs-CZ"/>
+        </w:rPr>
+        <w:t>Cyklovačem řídí zálivku nebo jinou opakující se činnost.</w:t>
       </w:r>
       <w:r>
         <w:rPr>
@@ -2498,7 +2705,19 @@
         <w:rPr>
           <w:lang w:val="cs-CZ"/>
         </w:rPr>
-        <w:t>V případě výstrahy (nefunkčnost osvětlení, příliš nízká nebo vysoká teplota) vydává světelný nebo zvukový signál. Výstrahy jso</w:t>
+        <w:t>V případě výstrahy (nefunkčnost osvětlení, příliš nízká nebo vysoká teplota</w:t>
+      </w:r>
+      <w:r>
+        <w:rPr>
+          <w:lang w:val="cs-CZ"/>
+        </w:rPr>
+        <w:t>, externí událost</w:t>
+      </w:r>
+      <w:r>
+        <w:rPr>
+          <w:lang w:val="cs-CZ"/>
+        </w:rPr>
+        <w:t>) vydává světelný nebo zvukový signál. Výstrahy jso</w:t>
       </w:r>
       <w:r>
         <w:rPr>
@@ -2546,14 +2765,21 @@
           <w:lang w:val="cs-CZ"/>
         </w:rPr>
       </w:pPr>
-      <w:bookmarkStart w:id="3" w:name="_Toc464848249"/>
+      <w:bookmarkStart w:id="4" w:name="_Toc464897587"/>
       <w:r>
         <w:rPr>
           <w:lang w:val="cs-CZ"/>
         </w:rPr>
         <w:t>GROWMAT EASY GSM</w:t>
       </w:r>
-      <w:bookmarkEnd w:id="3"/>
+      <w:bookmarkEnd w:id="4"/>
+    </w:p>
+    <w:p>
+      <w:pPr>
+        <w:rPr>
+          <w:lang w:val="cs-CZ"/>
+        </w:rPr>
+      </w:pPr>
     </w:p>
     <w:p>
       <w:pPr>
@@ -2601,14 +2827,15 @@
           <w:lang w:val="cs-CZ"/>
         </w:rPr>
       </w:pPr>
-      <w:bookmarkStart w:id="4" w:name="_Toc464848250"/>
-      <w:r>
-        <w:rPr>
-          <w:lang w:val="cs-CZ"/>
-        </w:rPr>
+      <w:bookmarkStart w:id="5" w:name="_Toc464897588"/>
+      <w:r>
+        <w:rPr>
+          <w:lang w:val="cs-CZ"/>
+        </w:rPr>
+        <w:lastRenderedPageBreak/>
         <w:t>Popis zařízení</w:t>
       </w:r>
-      <w:bookmarkEnd w:id="4"/>
+      <w:bookmarkEnd w:id="5"/>
     </w:p>
     <w:p>
       <w:pPr>
@@ -2617,14 +2844,14 @@
           <w:lang w:val="cs-CZ"/>
         </w:rPr>
       </w:pPr>
-      <w:bookmarkStart w:id="5" w:name="_Toc464848251"/>
+      <w:bookmarkStart w:id="6" w:name="_Toc464897589"/>
       <w:r>
         <w:rPr>
           <w:lang w:val="cs-CZ"/>
         </w:rPr>
         <w:t>Ovládané zásuvky (výstupy)</w:t>
       </w:r>
-      <w:bookmarkEnd w:id="5"/>
+      <w:bookmarkEnd w:id="6"/>
     </w:p>
     <w:p>
       <w:pPr>
@@ -2692,7 +2919,6 @@
           <w:b/>
           <w:lang w:val="cs-CZ"/>
         </w:rPr>
-        <w:lastRenderedPageBreak/>
         <w:t>FAN</w:t>
       </w:r>
       <w:r>
@@ -2845,26 +3071,49 @@
     </w:p>
     <w:p>
       <w:pPr>
-        <w:rPr>
-          <w:lang w:val="cs-CZ"/>
-        </w:rPr>
-      </w:pPr>
-    </w:p>
-    <w:p>
-      <w:pPr>
         <w:pStyle w:val="Heading2"/>
         <w:rPr>
           <w:lang w:val="cs-CZ"/>
         </w:rPr>
       </w:pPr>
-      <w:bookmarkStart w:id="6" w:name="_Toc464848252"/>
-      <w:r>
-        <w:rPr>
-          <w:lang w:val="cs-CZ"/>
-        </w:rPr>
-        <w:t>Sensor (vstupy)</w:t>
-      </w:r>
-      <w:bookmarkEnd w:id="6"/>
+      <w:bookmarkStart w:id="7" w:name="_Toc464897590"/>
+      <w:r>
+        <w:rPr>
+          <w:lang w:val="cs-CZ"/>
+        </w:rPr>
+        <w:t>V</w:t>
+      </w:r>
+      <w:r>
+        <w:rPr>
+          <w:lang w:val="cs-CZ"/>
+        </w:rPr>
+        <w:t>stupy</w:t>
+      </w:r>
+      <w:bookmarkEnd w:id="7"/>
+    </w:p>
+    <w:p>
+      <w:pPr>
+        <w:pStyle w:val="Heading3"/>
+        <w:rPr>
+          <w:lang w:val="cs-CZ"/>
+        </w:rPr>
+      </w:pPr>
+      <w:bookmarkStart w:id="8" w:name="_Toc464897591"/>
+      <w:r>
+        <w:rPr>
+          <w:lang w:val="cs-CZ"/>
+        </w:rPr>
+        <w:t>Sensor</w:t>
+      </w:r>
+      <w:bookmarkEnd w:id="8"/>
+    </w:p>
+    <w:p>
+      <w:pPr>
+        <w:pStyle w:val="NormalIndent"/>
+        <w:rPr>
+          <w:lang w:val="cs-CZ"/>
+        </w:rPr>
+      </w:pPr>
     </w:p>
     <w:p>
       <w:pPr>
@@ -2878,25 +3127,49 @@
         </w:rPr>
         <w:t>Sensor se umisťuje do regulovaného prostoru, měří teplotu, vlhkost a osvětlení.</w:t>
       </w:r>
-      <w:r>
-        <w:rPr>
-          <w:lang w:val="cs-CZ"/>
-        </w:rPr>
-        <w:t xml:space="preserve"> </w:t>
-      </w:r>
-    </w:p>
-    <w:p>
-      <w:pPr>
-        <w:ind w:left="0" w:right="0"/>
-        <w:rPr>
-          <w:lang w:val="cs-CZ"/>
-        </w:rPr>
-      </w:pPr>
-      <w:r>
-        <w:rPr>
-          <w:lang w:val="cs-CZ"/>
-        </w:rPr>
-        <w:br w:type="page"/>
+    </w:p>
+    <w:p>
+      <w:pPr>
+        <w:rPr>
+          <w:lang w:val="cs-CZ"/>
+        </w:rPr>
+      </w:pPr>
+    </w:p>
+    <w:p>
+      <w:pPr>
+        <w:pStyle w:val="Heading3"/>
+        <w:rPr>
+          <w:lang w:val="cs-CZ"/>
+        </w:rPr>
+      </w:pPr>
+      <w:bookmarkStart w:id="9" w:name="_Toc464897592"/>
+      <w:r>
+        <w:rPr>
+          <w:lang w:val="cs-CZ"/>
+        </w:rPr>
+        <w:t>Externí vstup</w:t>
+      </w:r>
+      <w:bookmarkEnd w:id="9"/>
+    </w:p>
+    <w:p>
+      <w:pPr>
+        <w:pStyle w:val="NormalIndent"/>
+        <w:rPr>
+          <w:lang w:val="cs-CZ"/>
+        </w:rPr>
+      </w:pPr>
+    </w:p>
+    <w:p>
+      <w:pPr>
+        <w:rPr>
+          <w:lang w:val="cs-CZ"/>
+        </w:rPr>
+      </w:pPr>
+      <w:r>
+        <w:rPr>
+          <w:lang w:val="cs-CZ"/>
+        </w:rPr>
+        <w:t xml:space="preserve">Vstup pro zapojení externího kontaktu. </w:t>
       </w:r>
     </w:p>
     <w:p>
@@ -2906,7 +3179,7 @@
           <w:lang w:val="cs-CZ"/>
         </w:rPr>
       </w:pPr>
-      <w:bookmarkStart w:id="7" w:name="_Toc464848253"/>
+      <w:bookmarkStart w:id="10" w:name="_Toc464897593"/>
       <w:r>
         <w:rPr>
           <w:lang w:val="cs-CZ"/>
@@ -2914,7 +3187,7 @@
         <w:lastRenderedPageBreak/>
         <w:t>Ovládání</w:t>
       </w:r>
-      <w:bookmarkEnd w:id="7"/>
+      <w:bookmarkEnd w:id="10"/>
     </w:p>
     <w:p>
       <w:pPr>
@@ -2924,7 +3197,7 @@
           <w:lang w:val="cs-CZ"/>
         </w:rPr>
       </w:pPr>
-      <w:bookmarkStart w:id="8" w:name="_Toc464848254"/>
+      <w:bookmarkStart w:id="11" w:name="_Toc464897594"/>
       <w:r>
         <w:rPr>
           <w:rFonts w:cs="Arial"/>
@@ -2932,7 +3205,7 @@
         </w:rPr>
         <w:t>Základní ovládaní</w:t>
       </w:r>
-      <w:bookmarkEnd w:id="8"/>
+      <w:bookmarkEnd w:id="11"/>
     </w:p>
     <w:p>
       <w:pPr>
@@ -3215,14 +3488,14 @@
           <w:rFonts w:cs="Arial"/>
           <w:lang w:val="cs-CZ"/>
         </w:rPr>
-        <w:t xml:space="preserve">zobrazení </w:t>
-      </w:r>
-      <w:r>
-        <w:rPr>
-          <w:rFonts w:cs="Arial"/>
-          <w:lang w:val="cs-CZ"/>
-        </w:rPr>
-        <w:t>měření osvětlení</w:t>
+        <w:t>zobrazení měření osvětlení</w:t>
+      </w:r>
+      <w:r>
+        <w:rPr>
+          <w:rFonts w:cs="Arial"/>
+          <w:lang w:val="cs-CZ"/>
+        </w:rPr>
+        <w:t>, stavu externího kontaktu</w:t>
       </w:r>
     </w:p>
     <w:p>
@@ -3367,14 +3640,14 @@
           <w:lang w:val="cs-CZ"/>
         </w:rPr>
       </w:pPr>
-      <w:bookmarkStart w:id="9" w:name="_Toc464848255"/>
+      <w:bookmarkStart w:id="12" w:name="_Toc464897595"/>
       <w:r>
         <w:rPr>
           <w:lang w:val="cs-CZ"/>
         </w:rPr>
         <w:t>Hlavní obrazovka</w:t>
       </w:r>
-      <w:bookmarkEnd w:id="9"/>
+      <w:bookmarkEnd w:id="12"/>
     </w:p>
     <w:p>
       <w:pPr>
@@ -3479,13 +3752,25 @@
           <w:b/>
           <w:lang w:val="cs-CZ"/>
         </w:rPr>
-        <w:t>V</w:t>
-      </w:r>
-      <w:r>
-        <w:rPr>
-          <w:lang w:val="cs-CZ"/>
-        </w:rPr>
-        <w:t xml:space="preserve"> výstup VENT a </w:t>
+        <w:t>F</w:t>
+      </w:r>
+      <w:r>
+        <w:rPr>
+          <w:lang w:val="cs-CZ"/>
+        </w:rPr>
+        <w:t xml:space="preserve"> výstup </w:t>
+      </w:r>
+      <w:r>
+        <w:rPr>
+          <w:lang w:val="cs-CZ"/>
+        </w:rPr>
+        <w:t>FAN</w:t>
+      </w:r>
+      <w:r>
+        <w:rPr>
+          <w:lang w:val="cs-CZ"/>
+        </w:rPr>
+        <w:t xml:space="preserve"> a </w:t>
       </w:r>
       <w:r>
         <w:rPr>
@@ -3745,14 +4030,14 @@
           <w:lang w:val="cs-CZ"/>
         </w:rPr>
       </w:pPr>
-      <w:bookmarkStart w:id="10" w:name="_Toc464848256"/>
+      <w:bookmarkStart w:id="13" w:name="_Toc464897596"/>
       <w:r>
         <w:rPr>
           <w:lang w:val="cs-CZ"/>
         </w:rPr>
         <w:t>Rychlé ovládání výstupů</w:t>
       </w:r>
-      <w:bookmarkEnd w:id="10"/>
+      <w:bookmarkEnd w:id="13"/>
     </w:p>
     <w:p>
       <w:pPr>
@@ -3998,7 +4283,7 @@
         <w:rPr>
           <w:lang w:val="cs-CZ"/>
         </w:rPr>
-        <w:t xml:space="preserve"> pro automatické ovládaní ventilátoru (FAN, VENT)</w:t>
+        <w:t xml:space="preserve"> pro automatické ovládaní ventilátoru (FAN)</w:t>
       </w:r>
     </w:p>
     <w:p>
@@ -4142,7 +4427,7 @@
           <w:lang w:val="cs-CZ"/>
         </w:rPr>
       </w:pPr>
-      <w:bookmarkStart w:id="11" w:name="_Toc464848257"/>
+      <w:bookmarkStart w:id="14" w:name="_Toc464897597"/>
       <w:r>
         <w:rPr>
           <w:rFonts w:cs="Arial"/>
@@ -4158,7 +4443,7 @@
         </w:rPr>
         <w:t xml:space="preserve"> a ovládání</w:t>
       </w:r>
-      <w:bookmarkEnd w:id="11"/>
+      <w:bookmarkEnd w:id="14"/>
     </w:p>
     <w:p>
       <w:pPr>
@@ -4980,15 +5265,6 @@
           <w:lang w:val="cs-CZ"/>
         </w:rPr>
       </w:pPr>
-    </w:p>
-    <w:p>
-      <w:pPr>
-        <w:rPr>
-          <w:rFonts w:cs="Arial"/>
-          <w:b/>
-          <w:lang w:val="cs-CZ"/>
-        </w:rPr>
-      </w:pPr>
       <w:r>
         <w:rPr>
           <w:rFonts w:cs="Arial"/>
@@ -5359,22 +5635,13 @@
           <w:lang w:val="cs-CZ"/>
         </w:rPr>
       </w:pPr>
-    </w:p>
-    <w:p>
-      <w:pPr>
-        <w:rPr>
-          <w:rFonts w:cs="Arial"/>
-          <w:b/>
-          <w:lang w:val="cs-CZ"/>
-        </w:rPr>
-      </w:pPr>
-      <w:r>
-        <w:rPr>
-          <w:rFonts w:cs="Arial"/>
-          <w:b/>
-          <w:lang w:val="cs-CZ"/>
-        </w:rPr>
-        <w:t>FAN (VENT)</w:t>
+      <w:r>
+        <w:rPr>
+          <w:rFonts w:cs="Arial"/>
+          <w:b/>
+          <w:lang w:val="cs-CZ"/>
+        </w:rPr>
+        <w:t>FAN</w:t>
       </w:r>
       <w:r>
         <w:rPr>
@@ -5744,15 +6011,6 @@
           <w:lang w:val="cs-CZ"/>
         </w:rPr>
       </w:pPr>
-    </w:p>
-    <w:p>
-      <w:pPr>
-        <w:rPr>
-          <w:rFonts w:cs="Arial"/>
-          <w:b/>
-          <w:lang w:val="cs-CZ"/>
-        </w:rPr>
-      </w:pPr>
       <w:r>
         <w:rPr>
           <w:rFonts w:cs="Arial"/>
@@ -6241,14 +6499,6 @@
     </w:p>
     <w:p>
       <w:pPr>
-        <w:rPr>
-          <w:rFonts w:cs="Arial"/>
-          <w:lang w:val="cs-CZ"/>
-        </w:rPr>
-      </w:pPr>
-    </w:p>
-    <w:p>
-      <w:pPr>
         <w:ind w:left="2880" w:hanging="2710"/>
         <w:rPr>
           <w:rFonts w:cs="Arial"/>
@@ -6396,15 +6646,6 @@
       <w:pPr>
         <w:rPr>
           <w:rFonts w:cs="Arial"/>
-          <w:b/>
-          <w:lang w:val="cs-CZ"/>
-        </w:rPr>
-      </w:pPr>
-    </w:p>
-    <w:p>
-      <w:pPr>
-        <w:rPr>
-          <w:rFonts w:cs="Arial"/>
           <w:lang w:val="cs-CZ"/>
         </w:rPr>
       </w:pPr>
@@ -6737,6 +6978,140 @@
           <w:lang w:val="cs-CZ"/>
         </w:rPr>
       </w:pPr>
+      <w:r>
+        <w:rPr>
+          <w:rFonts w:cs="Arial"/>
+          <w:b/>
+          <w:lang w:val="cs-CZ"/>
+        </w:rPr>
+        <w:tab/>
+      </w:r>
+      <w:r>
+        <w:rPr>
+          <w:rFonts w:cs="Arial"/>
+          <w:b/>
+          <w:lang w:val="cs-CZ"/>
+        </w:rPr>
+        <w:t>EXTERNAL</w:t>
+      </w:r>
+      <w:r>
+        <w:rPr>
+          <w:rFonts w:cs="Arial"/>
+          <w:b/>
+        </w:rPr>
+        <w:t>-&gt;</w:t>
+      </w:r>
+      <w:r>
+        <w:rPr>
+          <w:rFonts w:cs="Arial"/>
+          <w:b/>
+        </w:rPr>
+        <w:tab/>
+      </w:r>
+      <w:r>
+        <w:rPr>
+          <w:rFonts w:cs="Arial"/>
+          <w:b/>
+          <w:lang w:val="cs-CZ"/>
+        </w:rPr>
+        <w:t xml:space="preserve"> </w:t>
+      </w:r>
+      <w:r>
+        <w:rPr>
+          <w:rFonts w:cs="Arial"/>
+          <w:b/>
+          <w:lang w:val="cs-CZ"/>
+        </w:rPr>
+        <w:tab/>
+      </w:r>
+      <w:r>
+        <w:rPr>
+          <w:rFonts w:cs="Arial"/>
+          <w:lang w:val="cs-CZ"/>
+        </w:rPr>
+        <w:t>-1</w:t>
+      </w:r>
+      <w:r>
+        <w:rPr>
+          <w:rFonts w:cs="Arial"/>
+          <w:lang w:val="cs-CZ"/>
+        </w:rPr>
+        <w:t>: varování vypnuto</w:t>
+      </w:r>
+    </w:p>
+    <w:p>
+      <w:pPr>
+        <w:ind w:left="2330" w:firstLine="550"/>
+        <w:rPr>
+          <w:rFonts w:cs="Arial"/>
+          <w:lang w:val="cs-CZ"/>
+        </w:rPr>
+      </w:pPr>
+      <w:r>
+        <w:rPr>
+          <w:rFonts w:cs="Arial"/>
+          <w:lang w:val="cs-CZ"/>
+        </w:rPr>
+        <w:t>0</w:t>
+      </w:r>
+      <w:r>
+        <w:rPr>
+          <w:rFonts w:cs="Arial"/>
+          <w:lang w:val="cs-CZ"/>
+        </w:rPr>
+        <w:t xml:space="preserve">: varování </w:t>
+      </w:r>
+      <w:r>
+        <w:rPr>
+          <w:rFonts w:cs="Arial"/>
+          <w:lang w:val="cs-CZ"/>
+        </w:rPr>
+        <w:t>při rozepnutém externím kontaktu</w:t>
+      </w:r>
+    </w:p>
+    <w:p>
+      <w:pPr>
+        <w:ind w:left="2330" w:firstLine="550"/>
+        <w:rPr>
+          <w:rFonts w:cs="Arial"/>
+          <w:lang w:val="cs-CZ"/>
+        </w:rPr>
+      </w:pPr>
+      <w:r>
+        <w:rPr>
+          <w:rFonts w:cs="Arial"/>
+          <w:lang w:val="cs-CZ"/>
+        </w:rPr>
+        <w:t>1</w:t>
+      </w:r>
+      <w:r>
+        <w:rPr>
+          <w:rFonts w:cs="Arial"/>
+          <w:lang w:val="cs-CZ"/>
+        </w:rPr>
+        <w:t xml:space="preserve">: varování při </w:t>
+      </w:r>
+      <w:r>
+        <w:rPr>
+          <w:rFonts w:cs="Arial"/>
+          <w:lang w:val="cs-CZ"/>
+        </w:rPr>
+        <w:t>sepnutém externím</w:t>
+      </w:r>
+      <w:r>
+        <w:rPr>
+          <w:rFonts w:cs="Arial"/>
+          <w:lang w:val="cs-CZ"/>
+        </w:rPr>
+        <w:t xml:space="preserve"> kontaktu</w:t>
+      </w:r>
+      <w:r>
+        <w:rPr>
+          <w:rFonts w:cs="Arial"/>
+          <w:lang w:val="cs-CZ"/>
+        </w:rPr>
+        <w:t xml:space="preserve"> </w:t>
+      </w:r>
     </w:p>
     <w:p>
       <w:pPr>
@@ -6905,7 +7280,7 @@
           <w:lang w:val="cs-CZ"/>
         </w:rPr>
       </w:pPr>
-      <w:bookmarkStart w:id="12" w:name="_Toc464848258"/>
+      <w:bookmarkStart w:id="15" w:name="_Toc464897598"/>
       <w:r>
         <w:rPr>
           <w:lang w:val="cs-CZ"/>
@@ -6925,7 +7300,7 @@
         </w:rPr>
         <w:t>ní</w:t>
       </w:r>
-      <w:bookmarkEnd w:id="12"/>
+      <w:bookmarkEnd w:id="15"/>
     </w:p>
     <w:p>
       <w:pPr>
@@ -6993,14 +7368,14 @@
           <w:lang w:val="cs-CZ"/>
         </w:rPr>
       </w:pPr>
-      <w:bookmarkStart w:id="13" w:name="_Toc464848259"/>
+      <w:bookmarkStart w:id="16" w:name="_Toc464897599"/>
       <w:r>
         <w:rPr>
           <w:lang w:val="cs-CZ"/>
         </w:rPr>
         <w:t>Význam a formát varování</w:t>
       </w:r>
-      <w:bookmarkEnd w:id="13"/>
+      <w:bookmarkEnd w:id="16"/>
     </w:p>
     <w:p>
       <w:pPr>
@@ -7103,14 +7478,14 @@
           <w:lang w:val="cs-CZ"/>
         </w:rPr>
       </w:pPr>
-      <w:bookmarkStart w:id="14" w:name="_Toc464848260"/>
+      <w:bookmarkStart w:id="17" w:name="_Toc464897600"/>
       <w:r>
         <w:rPr>
           <w:lang w:val="cs-CZ"/>
         </w:rPr>
         <w:t>Zpráva</w:t>
       </w:r>
-      <w:bookmarkEnd w:id="14"/>
+      <w:bookmarkEnd w:id="17"/>
     </w:p>
     <w:p>
       <w:pPr>
@@ -7258,6 +7633,39 @@
         </w:rPr>
         <w:t>světlo je nižší než limit a osvětlení je zapnuté</w:t>
       </w:r>
+    </w:p>
+    <w:p>
+      <w:pPr>
+        <w:rPr>
+          <w:lang w:val="cs-CZ"/>
+        </w:rPr>
+      </w:pPr>
+      <w:r>
+        <w:rPr>
+          <w:b/>
+          <w:lang w:val="cs-CZ"/>
+        </w:rPr>
+        <w:t>EX</w:t>
+      </w:r>
+      <w:r>
+        <w:rPr>
+          <w:lang w:val="cs-CZ"/>
+        </w:rPr>
+        <w:tab/>
+      </w:r>
+      <w:r>
+        <w:rPr>
+          <w:lang w:val="cs-CZ"/>
+        </w:rPr>
+        <w:t>externí varování</w:t>
+      </w:r>
+    </w:p>
+    <w:p>
+      <w:pPr>
+        <w:rPr>
+          <w:lang w:val="cs-CZ"/>
+        </w:rPr>
+      </w:pPr>
       <w:r>
         <w:rPr>
           <w:lang w:val="cs-CZ"/>
@@ -7272,14 +7680,14 @@
           <w:lang w:val="cs-CZ"/>
         </w:rPr>
       </w:pPr>
-      <w:bookmarkStart w:id="15" w:name="_Toc464848261"/>
+      <w:bookmarkStart w:id="18" w:name="_Toc464897601"/>
       <w:r>
         <w:rPr>
           <w:lang w:val="cs-CZ"/>
         </w:rPr>
         <w:t>Stav</w:t>
       </w:r>
-      <w:bookmarkEnd w:id="15"/>
+      <w:bookmarkEnd w:id="18"/>
     </w:p>
     <w:p>
       <w:pPr>
@@ -7380,7 +7788,7 @@
           <w:lang w:val="cs-CZ"/>
         </w:rPr>
       </w:pPr>
-      <w:bookmarkStart w:id="16" w:name="_Toc464848262"/>
+      <w:bookmarkStart w:id="19" w:name="_Toc464897602"/>
       <w:r>
         <w:rPr>
           <w:lang w:val="cs-CZ"/>
@@ -7393,7 +7801,7 @@
         </w:rPr>
         <w:t>SM</w:t>
       </w:r>
-      <w:bookmarkEnd w:id="16"/>
+      <w:bookmarkEnd w:id="19"/>
     </w:p>
     <w:p>
       <w:pPr>
@@ -7539,15 +7947,7 @@
         <w:rPr>
           <w:lang w:val="cs-CZ"/>
         </w:rPr>
-        <w:t xml:space="preserve"> Nastavením čísla na 000 dojde k vypnutí GSM</w:t>
-      </w:r>
-      <w:bookmarkStart w:id="17" w:name="_GoBack"/>
-      <w:bookmarkEnd w:id="17"/>
-      <w:r>
-        <w:rPr>
-          <w:lang w:val="cs-CZ"/>
-        </w:rPr>
-        <w:t xml:space="preserve"> funkcí. </w:t>
+        <w:t xml:space="preserve"> Nastavením čísla na 000 dojde k vypnutí GSM funkcí. </w:t>
       </w:r>
     </w:p>
     <w:p>
@@ -7577,14 +7977,14 @@
           <w:lang w:val="cs-CZ"/>
         </w:rPr>
       </w:pPr>
-      <w:bookmarkStart w:id="18" w:name="_Toc464848263"/>
+      <w:bookmarkStart w:id="20" w:name="_Toc464897603"/>
       <w:r>
         <w:rPr>
           <w:lang w:val="cs-CZ"/>
         </w:rPr>
         <w:t>Formát SMS zpráv</w:t>
       </w:r>
-      <w:bookmarkEnd w:id="18"/>
+      <w:bookmarkEnd w:id="20"/>
     </w:p>
     <w:p>
       <w:pPr>
@@ -7755,7 +8155,7 @@
           <w:b/>
           <w:lang w:val="cs-CZ"/>
         </w:rPr>
-        <w:t>V</w:t>
+        <w:t>F</w:t>
       </w:r>
       <w:r>
         <w:rPr>
@@ -8086,7 +8486,7 @@
           <w:b/>
           <w:lang w:val="cs-CZ"/>
         </w:rPr>
-        <w:t>V</w:t>
+        <w:t>F</w:t>
       </w:r>
       <w:r>
         <w:rPr>
@@ -8112,7 +8512,21 @@
           <w:rFonts w:cs="Arial"/>
           <w:lang w:val="cs-CZ"/>
         </w:rPr>
-        <w:t>nastaví výstup VENT (FAN).</w:t>
+        <w:t xml:space="preserve">nastaví výstup </w:t>
+      </w:r>
+      <w:r>
+        <w:rPr>
+          <w:rFonts w:cs="Arial"/>
+          <w:lang w:val="cs-CZ"/>
+        </w:rPr>
+        <w:t>FAN</w:t>
+      </w:r>
+      <w:r>
+        <w:rPr>
+          <w:rFonts w:cs="Arial"/>
+          <w:lang w:val="cs-CZ"/>
+        </w:rPr>
+        <w:t>.</w:t>
       </w:r>
     </w:p>
     <w:p>
@@ -8497,33 +8911,41 @@
           <w:lang w:val="cs-CZ"/>
         </w:rPr>
       </w:pPr>
-      <w:bookmarkStart w:id="19" w:name="_Toc464848264"/>
+      <w:bookmarkStart w:id="21" w:name="_Toc464897604"/>
       <w:r>
         <w:rPr>
           <w:lang w:val="cs-CZ"/>
         </w:rPr>
         <w:t>Kontakt</w:t>
       </w:r>
-      <w:bookmarkEnd w:id="19"/>
-    </w:p>
-    <w:p>
-      <w:pPr>
-        <w:rPr>
-          <w:lang w:val="cs-CZ"/>
-        </w:rPr>
-      </w:pPr>
-    </w:p>
-    <w:p>
-      <w:pPr>
-        <w:rPr>
-          <w:lang w:val="cs-CZ"/>
-        </w:rPr>
-      </w:pPr>
-      <w:r>
-        <w:rPr>
-          <w:lang w:val="cs-CZ"/>
-        </w:rPr>
-        <w:t xml:space="preserve">email: </w:t>
+      <w:bookmarkEnd w:id="21"/>
+    </w:p>
+    <w:p>
+      <w:pPr>
+        <w:rPr>
+          <w:lang w:val="cs-CZ"/>
+        </w:rPr>
+      </w:pPr>
+    </w:p>
+    <w:p>
+      <w:pPr>
+        <w:rPr>
+          <w:color w:val="5F5F5F" w:themeColor="hyperlink"/>
+          <w:u w:val="single"/>
+          <w:lang w:val="cs-CZ"/>
+        </w:rPr>
+      </w:pPr>
+      <w:r>
+        <w:rPr>
+          <w:lang w:val="cs-CZ"/>
+        </w:rPr>
+        <w:t>email:</w:t>
+      </w:r>
+      <w:r>
+        <w:rPr>
+          <w:lang w:val="cs-CZ"/>
+        </w:rPr>
+        <w:tab/>
       </w:r>
       <w:hyperlink r:id="rId15" w:history="1">
         <w:r>
@@ -8536,6 +8958,57 @@
       </w:hyperlink>
     </w:p>
     <w:p>
+      <w:proofErr w:type="spellStart"/>
+      <w:r>
+        <w:rPr>
+          <w:lang w:val="cs-CZ"/>
+        </w:rPr>
+        <w:t>git</w:t>
+      </w:r>
+      <w:proofErr w:type="spellEnd"/>
+      <w:r>
+        <w:rPr>
+          <w:lang w:val="cs-CZ"/>
+        </w:rPr>
+        <w:t>:</w:t>
+      </w:r>
+      <w:r>
+        <w:rPr>
+          <w:lang w:val="cs-CZ"/>
+        </w:rPr>
+        <w:tab/>
+      </w:r>
+      <w:hyperlink r:id="rId16" w:history="1">
+        <w:r>
+          <w:rPr>
+            <w:rStyle w:val="Hyperlink"/>
+          </w:rPr>
+          <w:t>https://github.com/bcsedlon/growmat-easy</w:t>
+        </w:r>
+      </w:hyperlink>
+    </w:p>
+    <w:p>
+      <w:proofErr w:type="gramStart"/>
+      <w:r>
+        <w:t>www</w:t>
+      </w:r>
+      <w:proofErr w:type="gramEnd"/>
+      <w:r>
+        <w:t>:</w:t>
+      </w:r>
+      <w:r>
+        <w:tab/>
+      </w:r>
+      <w:hyperlink r:id="rId17" w:history="1">
+        <w:r>
+          <w:rPr>
+            <w:rStyle w:val="Hyperlink"/>
+          </w:rPr>
+          <w:t>http://growmat.czweb.org/</w:t>
+        </w:r>
+      </w:hyperlink>
+    </w:p>
+    <w:p>
       <w:pPr>
         <w:rPr>
           <w:lang w:val="cs-CZ"/>
@@ -8576,7 +9049,7 @@
       </w:pPr>
     </w:p>
     <w:sectPr>
-      <w:footerReference w:type="default" r:id="rId16"/>
+      <w:footerReference w:type="default" r:id="rId18"/>
       <w:pgSz w:w="12240" w:h="15840"/>
       <w:pgMar w:top="1134" w:right="850" w:bottom="1134" w:left="1701" w:header="708" w:footer="708" w:gutter="0"/>
       <w:pgNumType w:start="0"/>
@@ -8617,6 +9090,7 @@
         <w:docPartUnique/>
       </w:docPartObj>
     </w:sdtPr>
+    <w:sdtEndPr/>
     <w:sdtContent>
       <w:sdt>
         <w:sdtPr>
@@ -8626,6 +9100,7 @@
             <w:docPartUnique/>
           </w:docPartObj>
         </w:sdtPr>
+        <w:sdtEndPr/>
         <w:sdtContent>
           <w:p>
             <w:pPr>
@@ -8659,7 +9134,7 @@
                 <w:bCs/>
                 <w:noProof/>
               </w:rPr>
-              <w:t>7</w:t>
+              <w:t>1</w:t>
             </w:r>
             <w:r>
               <w:rPr>
@@ -11081,532 +11556,6 @@
 </w:styles>
 </file>
 
-<file path=word/glossary/document.xml><?xml version="1.0" encoding="utf-8"?>
-<w:glossaryDocument xmlns:wpc="http://schemas.microsoft.com/office/word/2010/wordprocessingCanvas" xmlns:mc="http://schemas.openxmlformats.org/markup-compatibility/2006" xmlns:o="urn:schemas-microsoft-com:office:office" xmlns:r="http://schemas.openxmlformats.org/officeDocument/2006/relationships" xmlns:m="http://schemas.openxmlformats.org/officeDocument/2006/math" xmlns:v="urn:schemas-microsoft-com:vml" xmlns:wp14="http://schemas.microsoft.com/office/word/2010/wordprocessingDrawing" xmlns:wp="http://schemas.openxmlformats.org/drawingml/2006/wordprocessingDrawing" xmlns:w10="urn:schemas-microsoft-com:office:word" xmlns:w="http://schemas.openxmlformats.org/wordprocessingml/2006/main" xmlns:w14="http://schemas.microsoft.com/office/word/2010/wordml" xmlns:wpg="http://schemas.microsoft.com/office/word/2010/wordprocessingGroup" xmlns:wpi="http://schemas.microsoft.com/office/word/2010/wordprocessingInk" xmlns:wne="http://schemas.microsoft.com/office/word/2006/wordml" xmlns:wps="http://schemas.microsoft.com/office/word/2010/wordprocessingShape" mc:Ignorable="w14 wp14"/>
-</file>
-
-<file path=word/glossary/fontTable.xml><?xml version="1.0" encoding="utf-8"?>
-<w:fonts xmlns:mc="http://schemas.openxmlformats.org/markup-compatibility/2006" xmlns:r="http://schemas.openxmlformats.org/officeDocument/2006/relationships" xmlns:w="http://schemas.openxmlformats.org/wordprocessingml/2006/main" xmlns:w14="http://schemas.microsoft.com/office/word/2010/wordml" mc:Ignorable="w14">
-  <w:font w:name="Symbol">
-    <w:panose1 w:val="05050102010706020507"/>
-    <w:charset w:val="02"/>
-    <w:family w:val="roman"/>
-    <w:pitch w:val="variable"/>
-    <w:sig w:usb0="00000000" w:usb1="10000000" w:usb2="00000000" w:usb3="00000000" w:csb0="80000000" w:csb1="00000000"/>
-  </w:font>
-  <w:font w:name="Times New Roman">
-    <w:panose1 w:val="02020603050405020304"/>
-    <w:charset w:val="00"/>
-    <w:family w:val="roman"/>
-    <w:pitch w:val="variable"/>
-    <w:sig w:usb0="E0002AFF" w:usb1="C0007841" w:usb2="00000009" w:usb3="00000000" w:csb0="000001FF" w:csb1="00000000"/>
-  </w:font>
-  <w:font w:name="Courier New">
-    <w:panose1 w:val="02070309020205020404"/>
-    <w:charset w:val="00"/>
-    <w:family w:val="modern"/>
-    <w:pitch w:val="fixed"/>
-    <w:sig w:usb0="E0002AFF" w:usb1="C0007843" w:usb2="00000009" w:usb3="00000000" w:csb0="000001FF" w:csb1="00000000"/>
-  </w:font>
-  <w:font w:name="Wingdings">
-    <w:panose1 w:val="05000000000000000000"/>
-    <w:charset w:val="02"/>
-    <w:family w:val="auto"/>
-    <w:pitch w:val="variable"/>
-    <w:sig w:usb0="00000000" w:usb1="10000000" w:usb2="00000000" w:usb3="00000000" w:csb0="80000000" w:csb1="00000000"/>
-  </w:font>
-  <w:font w:name="Arial">
-    <w:panose1 w:val="020B0604020202020204"/>
-    <w:charset w:val="00"/>
-    <w:family w:val="swiss"/>
-    <w:pitch w:val="variable"/>
-    <w:sig w:usb0="E0002AFF" w:usb1="C0007843" w:usb2="00000009" w:usb3="00000000" w:csb0="000001FF" w:csb1="00000000"/>
-  </w:font>
-  <w:font w:name="Arial Black">
-    <w:panose1 w:val="020B0A04020102020204"/>
-    <w:charset w:val="00"/>
-    <w:family w:val="swiss"/>
-    <w:pitch w:val="variable"/>
-    <w:sig w:usb0="00000287" w:usb1="00000000" w:usb2="00000000" w:usb3="00000000" w:csb0="0000009F" w:csb1="00000000"/>
-  </w:font>
-  <w:font w:name="VATECH">
-    <w:panose1 w:val="020B0603050302020204"/>
-    <w:charset w:val="00"/>
-    <w:family w:val="swiss"/>
-    <w:pitch w:val="variable"/>
-    <w:sig w:usb0="00000003" w:usb1="00000000" w:usb2="00000000" w:usb3="00000000" w:csb0="00000001" w:csb1="00000000"/>
-  </w:font>
-  <w:font w:name="Arial Narrow">
-    <w:panose1 w:val="020B0606020202030204"/>
-    <w:charset w:val="00"/>
-    <w:family w:val="swiss"/>
-    <w:pitch w:val="variable"/>
-    <w:sig w:usb0="00000287" w:usb1="00000800" w:usb2="00000000" w:usb3="00000000" w:csb0="0000009F" w:csb1="00000000"/>
-  </w:font>
-  <w:font w:name="Cambria">
-    <w:panose1 w:val="02040503050406030204"/>
-    <w:charset w:val="00"/>
-    <w:family w:val="roman"/>
-    <w:pitch w:val="variable"/>
-    <w:sig w:usb0="E00002FF" w:usb1="400004FF" w:usb2="00000000" w:usb3="00000000" w:csb0="0000019F" w:csb1="00000000"/>
-  </w:font>
-  <w:font w:name="Tahoma">
-    <w:panose1 w:val="020B0604030504040204"/>
-    <w:charset w:val="00"/>
-    <w:family w:val="swiss"/>
-    <w:pitch w:val="variable"/>
-    <w:sig w:usb0="E1002EFF" w:usb1="C000605B" w:usb2="00000029" w:usb3="00000000" w:csb0="000101FF" w:csb1="00000000"/>
-  </w:font>
-  <w:font w:name="Calibri">
-    <w:panose1 w:val="020F0502020204030204"/>
-    <w:charset w:val="00"/>
-    <w:family w:val="swiss"/>
-    <w:pitch w:val="variable"/>
-    <w:sig w:usb0="E00002FF" w:usb1="4000ACFF" w:usb2="00000001" w:usb3="00000000" w:csb0="0000019F" w:csb1="00000000"/>
-  </w:font>
-</w:fonts>
-</file>
-
-<file path=word/glossary/settings.xml><?xml version="1.0" encoding="utf-8"?>
-<w:settings xmlns:mc="http://schemas.openxmlformats.org/markup-compatibility/2006" xmlns:o="urn:schemas-microsoft-com:office:office" xmlns:r="http://schemas.openxmlformats.org/officeDocument/2006/relationships" xmlns:m="http://schemas.openxmlformats.org/officeDocument/2006/math" xmlns:v="urn:schemas-microsoft-com:vml" xmlns:w10="urn:schemas-microsoft-com:office:word" xmlns:w="http://schemas.openxmlformats.org/wordprocessingml/2006/main" xmlns:w14="http://schemas.microsoft.com/office/word/2010/wordml" xmlns:sl="http://schemas.openxmlformats.org/schemaLibrary/2006/main" mc:Ignorable="w14">
-  <w:view w:val="normal"/>
-  <w:defaultTabStop w:val="720"/>
-  <w:characterSpacingControl w:val="doNotCompress"/>
-  <w:compat>
-    <w:useFELayout/>
-    <w:compatSetting w:name="compatibilityMode" w:uri="http://schemas.microsoft.com/office/word" w:val="14"/>
-    <w:compatSetting w:name="overrideTableStyleFontSizeAndJustification" w:uri="http://schemas.microsoft.com/office/word" w:val="1"/>
-    <w:compatSetting w:name="enableOpenTypeFeatures" w:uri="http://schemas.microsoft.com/office/word" w:val="1"/>
-    <w:compatSetting w:name="doNotFlipMirrorIndents" w:uri="http://schemas.microsoft.com/office/word" w:val="1"/>
-  </w:compat>
-  <w:rsids>
-    <w:rsidRoot w:val="00E90BC8"/>
-    <w:rsid w:val="00A92551"/>
-    <w:rsid w:val="00E90BC8"/>
-  </w:rsids>
-  <m:mathPr>
-    <m:mathFont m:val="Cambria Math"/>
-    <m:brkBin m:val="before"/>
-    <m:brkBinSub m:val="--"/>
-    <m:smallFrac m:val="0"/>
-    <m:dispDef/>
-    <m:lMargin m:val="0"/>
-    <m:rMargin m:val="0"/>
-    <m:defJc m:val="centerGroup"/>
-    <m:wrapIndent m:val="1440"/>
-    <m:intLim m:val="subSup"/>
-    <m:naryLim m:val="undOvr"/>
-  </m:mathPr>
-  <w:themeFontLang w:val="en-US"/>
-  <w:clrSchemeMapping w:bg1="light1" w:t1="dark1" w:bg2="light2" w:t2="dark2" w:accent1="accent1" w:accent2="accent2" w:accent3="accent3" w:accent4="accent4" w:accent5="accent5" w:accent6="accent6" w:hyperlink="hyperlink" w:followedHyperlink="followedHyperlink"/>
-  <w:decimalSymbol w:val=","/>
-  <w:listSeparator w:val=";"/>
-</w:settings>
-</file>
-
-<file path=word/glossary/styles.xml><?xml version="1.0" encoding="utf-8"?>
-<w:styles xmlns:mc="http://schemas.openxmlformats.org/markup-compatibility/2006" xmlns:r="http://schemas.openxmlformats.org/officeDocument/2006/relationships" xmlns:w="http://schemas.openxmlformats.org/wordprocessingml/2006/main" xmlns:w14="http://schemas.microsoft.com/office/word/2010/wordml" mc:Ignorable="w14">
-  <w:docDefaults>
-    <w:rPrDefault>
-      <w:rPr>
-        <w:rFonts w:asciiTheme="minorHAnsi" w:eastAsiaTheme="minorEastAsia" w:hAnsiTheme="minorHAnsi" w:cstheme="minorBidi"/>
-        <w:sz w:val="22"/>
-        <w:szCs w:val="22"/>
-        <w:lang w:val="en-US" w:eastAsia="en-US" w:bidi="ar-SA"/>
-      </w:rPr>
-    </w:rPrDefault>
-    <w:pPrDefault>
-      <w:pPr>
-        <w:spacing w:after="200" w:line="276" w:lineRule="auto"/>
-      </w:pPr>
-    </w:pPrDefault>
-  </w:docDefaults>
-  <w:latentStyles w:defLockedState="0" w:defUIPriority="99" w:defSemiHidden="1" w:defUnhideWhenUsed="1" w:defQFormat="0" w:count="267">
-    <w:lsdException w:name="Normal" w:semiHidden="0" w:uiPriority="0" w:unhideWhenUsed="0" w:qFormat="1"/>
-    <w:lsdException w:name="heading 1" w:semiHidden="0" w:uiPriority="9" w:unhideWhenUsed="0" w:qFormat="1"/>
-    <w:lsdException w:name="heading 2" w:uiPriority="9" w:qFormat="1"/>
-    <w:lsdException w:name="heading 3" w:uiPriority="9" w:qFormat="1"/>
-    <w:lsdException w:name="heading 4" w:uiPriority="9" w:qFormat="1"/>
-    <w:lsdException w:name="heading 5" w:uiPriority="9" w:qFormat="1"/>
-    <w:lsdException w:name="heading 6" w:uiPriority="9" w:qFormat="1"/>
-    <w:lsdException w:name="heading 7" w:uiPriority="9" w:qFormat="1"/>
-    <w:lsdException w:name="heading 8" w:uiPriority="9" w:qFormat="1"/>
-    <w:lsdException w:name="heading 9" w:uiPriority="9" w:qFormat="1"/>
-    <w:lsdException w:name="toc 1" w:uiPriority="39"/>
-    <w:lsdException w:name="toc 2" w:uiPriority="39"/>
-    <w:lsdException w:name="toc 3" w:uiPriority="39"/>
-    <w:lsdException w:name="toc 4" w:uiPriority="39"/>
-    <w:lsdException w:name="toc 5" w:uiPriority="39"/>
-    <w:lsdException w:name="toc 6" w:uiPriority="39"/>
-    <w:lsdException w:name="toc 7" w:uiPriority="39"/>
-    <w:lsdException w:name="toc 8" w:uiPriority="39"/>
-    <w:lsdException w:name="toc 9" w:uiPriority="39"/>
-    <w:lsdException w:name="caption" w:uiPriority="35" w:qFormat="1"/>
-    <w:lsdException w:name="Title" w:semiHidden="0" w:uiPriority="10" w:unhideWhenUsed="0" w:qFormat="1"/>
-    <w:lsdException w:name="Default Paragraph Font" w:uiPriority="1"/>
-    <w:lsdException w:name="Subtitle" w:semiHidden="0" w:uiPriority="11" w:unhideWhenUsed="0" w:qFormat="1"/>
-    <w:lsdException w:name="Strong" w:semiHidden="0" w:uiPriority="22" w:unhideWhenUsed="0" w:qFormat="1"/>
-    <w:lsdException w:name="Emphasis" w:semiHidden="0" w:uiPriority="20" w:unhideWhenUsed="0" w:qFormat="1"/>
-    <w:lsdException w:name="Table Grid" w:semiHidden="0" w:uiPriority="59" w:unhideWhenUsed="0"/>
-    <w:lsdException w:name="Placeholder Text" w:unhideWhenUsed="0"/>
-    <w:lsdException w:name="No Spacing" w:semiHidden="0" w:uiPriority="1" w:unhideWhenUsed="0" w:qFormat="1"/>
-    <w:lsdException w:name="Light Shading" w:semiHidden="0" w:uiPriority="60" w:unhideWhenUsed="0"/>
-    <w:lsdException w:name="Light List" w:semiHidden="0" w:uiPriority="61" w:unhideWhenUsed="0"/>
-    <w:lsdException w:name="Light Grid" w:semiHidden="0" w:uiPriority="62" w:unhideWhenUsed="0"/>
-    <w:lsdException w:name="Medium Shading 1" w:semiHidden="0" w:uiPriority="63" w:unhideWhenUsed="0"/>
-    <w:lsdException w:name="Medium Shading 2" w:semiHidden="0" w:uiPriority="64" w:unhideWhenUsed="0"/>
-    <w:lsdException w:name="Medium List 1" w:semiHidden="0" w:uiPriority="65" w:unhideWhenUsed="0"/>
-    <w:lsdException w:name="Medium List 2" w:semiHidden="0" w:uiPriority="66" w:unhideWhenUsed="0"/>
-    <w:lsdException w:name="Medium Grid 1" w:semiHidden="0" w:uiPriority="67" w:unhideWhenUsed="0"/>
-    <w:lsdException w:name="Medium Grid 2" w:semiHidden="0" w:uiPriority="68" w:unhideWhenUsed="0"/>
-    <w:lsdException w:name="Medium Grid 3" w:semiHidden="0" w:uiPriority="69" w:unhideWhenUsed="0"/>
-    <w:lsdException w:name="Dark List" w:semiHidden="0" w:uiPriority="70" w:unhideWhenUsed="0"/>
-    <w:lsdException w:name="Colorful Shading" w:semiHidden="0" w:uiPriority="71" w:unhideWhenUsed="0"/>
-    <w:lsdException w:name="Colorful List" w:semiHidden="0" w:uiPriority="72" w:unhideWhenUsed="0"/>
-    <w:lsdException w:name="Colorful Grid" w:semiHidden="0" w:uiPriority="73" w:unhideWhenUsed="0"/>
-    <w:lsdException w:name="Light Shading Accent 1" w:semiHidden="0" w:uiPriority="60" w:unhideWhenUsed="0"/>
-    <w:lsdException w:name="Light List Accent 1" w:semiHidden="0" w:uiPriority="61" w:unhideWhenUsed="0"/>
-    <w:lsdException w:name="Light Grid Accent 1" w:semiHidden="0" w:uiPriority="62" w:unhideWhenUsed="0"/>
-    <w:lsdException w:name="Medium Shading 1 Accent 1" w:semiHidden="0" w:uiPriority="63" w:unhideWhenUsed="0"/>
-    <w:lsdException w:name="Medium Shading 2 Accent 1" w:semiHidden="0" w:uiPriority="64" w:unhideWhenUsed="0"/>
-    <w:lsdException w:name="Medium List 1 Accent 1" w:semiHidden="0" w:uiPriority="65" w:unhideWhenUsed="0"/>
-    <w:lsdException w:name="Revision" w:unhideWhenUsed="0"/>
-    <w:lsdException w:name="List Paragraph" w:semiHidden="0" w:uiPriority="34" w:unhideWhenUsed="0" w:qFormat="1"/>
-    <w:lsdException w:name="Quote" w:semiHidden="0" w:uiPriority="29" w:unhideWhenUsed="0" w:qFormat="1"/>
-    <w:lsdException w:name="Intense Quote" w:semiHidden="0" w:uiPriority="30" w:unhideWhenUsed="0" w:qFormat="1"/>
-    <w:lsdException w:name="Medium List 2 Accent 1" w:semiHidden="0" w:uiPriority="66" w:unhideWhenUsed="0"/>
-    <w:lsdException w:name="Medium Grid 1 Accent 1" w:semiHidden="0" w:uiPriority="67" w:unhideWhenUsed="0"/>
-    <w:lsdException w:name="Medium Grid 2 Accent 1" w:semiHidden="0" w:uiPriority="68" w:unhideWhenUsed="0"/>
-    <w:lsdException w:name="Medium Grid 3 Accent 1" w:semiHidden="0" w:uiPriority="69" w:unhideWhenUsed="0"/>
-    <w:lsdException w:name="Dark List Accent 1" w:semiHidden="0" w:uiPriority="70" w:unhideWhenUsed="0"/>
-    <w:lsdException w:name="Colorful Shading Accent 1" w:semiHidden="0" w:uiPriority="71" w:unhideWhenUsed="0"/>
-    <w:lsdException w:name="Colorful List Accent 1" w:semiHidden="0" w:uiPriority="72" w:unhideWhenUsed="0"/>
-    <w:lsdException w:name="Colorful Grid Accent 1" w:semiHidden="0" w:uiPriority="73" w:unhideWhenUsed="0"/>
-    <w:lsdException w:name="Light Shading Accent 2" w:semiHidden="0" w:uiPriority="60" w:unhideWhenUsed="0"/>
-    <w:lsdException w:name="Light List Accent 2" w:semiHidden="0" w:uiPriority="61" w:unhideWhenUsed="0"/>
-    <w:lsdException w:name="Light Grid Accent 2" w:semiHidden="0" w:uiPriority="62" w:unhideWhenUsed="0"/>
-    <w:lsdException w:name="Medium Shading 1 Accent 2" w:semiHidden="0" w:uiPriority="63" w:unhideWhenUsed="0"/>
-    <w:lsdException w:name="Medium Shading 2 Accent 2" w:semiHidden="0" w:uiPriority="64" w:unhideWhenUsed="0"/>
-    <w:lsdException w:name="Medium List 1 Accent 2" w:semiHidden="0" w:uiPriority="65" w:unhideWhenUsed="0"/>
-    <w:lsdException w:name="Medium List 2 Accent 2" w:semiHidden="0" w:uiPriority="66" w:unhideWhenUsed="0"/>
-    <w:lsdException w:name="Medium Grid 1 Accent 2" w:semiHidden="0" w:uiPriority="67" w:unhideWhenUsed="0"/>
-    <w:lsdException w:name="Medium Grid 2 Accent 2" w:semiHidden="0" w:uiPriority="68" w:unhideWhenUsed="0"/>
-    <w:lsdException w:name="Medium Grid 3 Accent 2" w:semiHidden="0" w:uiPriority="69" w:unhideWhenUsed="0"/>
-    <w:lsdException w:name="Dark List Accent 2" w:semiHidden="0" w:uiPriority="70" w:unhideWhenUsed="0"/>
-    <w:lsdException w:name="Colorful Shading Accent 2" w:semiHidden="0" w:uiPriority="71" w:unhideWhenUsed="0"/>
-    <w:lsdException w:name="Colorful List Accent 2" w:semiHidden="0" w:uiPriority="72" w:unhideWhenUsed="0"/>
-    <w:lsdException w:name="Colorful Grid Accent 2" w:semiHidden="0" w:uiPriority="73" w:unhideWhenUsed="0"/>
-    <w:lsdException w:name="Light Shading Accent 3" w:semiHidden="0" w:uiPriority="60" w:unhideWhenUsed="0"/>
-    <w:lsdException w:name="Light List Accent 3" w:semiHidden="0" w:uiPriority="61" w:unhideWhenUsed="0"/>
-    <w:lsdException w:name="Light Grid Accent 3" w:semiHidden="0" w:uiPriority="62" w:unhideWhenUsed="0"/>
-    <w:lsdException w:name="Medium Shading 1 Accent 3" w:semiHidden="0" w:uiPriority="63" w:unhideWhenUsed="0"/>
-    <w:lsdException w:name="Medium Shading 2 Accent 3" w:semiHidden="0" w:uiPriority="64" w:unhideWhenUsed="0"/>
-    <w:lsdException w:name="Medium List 1 Accent 3" w:semiHidden="0" w:uiPriority="65" w:unhideWhenUsed="0"/>
-    <w:lsdException w:name="Medium List 2 Accent 3" w:semiHidden="0" w:uiPriority="66" w:unhideWhenUsed="0"/>
-    <w:lsdException w:name="Medium Grid 1 Accent 3" w:semiHidden="0" w:uiPriority="67" w:unhideWhenUsed="0"/>
-    <w:lsdException w:name="Medium Grid 2 Accent 3" w:semiHidden="0" w:uiPriority="68" w:unhideWhenUsed="0"/>
-    <w:lsdException w:name="Medium Grid 3 Accent 3" w:semiHidden="0" w:uiPriority="69" w:unhideWhenUsed="0"/>
-    <w:lsdException w:name="Dark List Accent 3" w:semiHidden="0" w:uiPriority="70" w:unhideWhenUsed="0"/>
-    <w:lsdException w:name="Colorful Shading Accent 3" w:semiHidden="0" w:uiPriority="71" w:unhideWhenUsed="0"/>
-    <w:lsdException w:name="Colorful List Accent 3" w:semiHidden="0" w:uiPriority="72" w:unhideWhenUsed="0"/>
-    <w:lsdException w:name="Colorful Grid Accent 3" w:semiHidden="0" w:uiPriority="73" w:unhideWhenUsed="0"/>
-    <w:lsdException w:name="Light Shading Accent 4" w:semiHidden="0" w:uiPriority="60" w:unhideWhenUsed="0"/>
-    <w:lsdException w:name="Light List Accent 4" w:semiHidden="0" w:uiPriority="61" w:unhideWhenUsed="0"/>
-    <w:lsdException w:name="Light Grid Accent 4" w:semiHidden="0" w:uiPriority="62" w:unhideWhenUsed="0"/>
-    <w:lsdException w:name="Medium Shading 1 Accent 4" w:semiHidden="0" w:uiPriority="63" w:unhideWhenUsed="0"/>
-    <w:lsdException w:name="Medium Shading 2 Accent 4" w:semiHidden="0" w:uiPriority="64" w:unhideWhenUsed="0"/>
-    <w:lsdException w:name="Medium List 1 Accent 4" w:semiHidden="0" w:uiPriority="65" w:unhideWhenUsed="0"/>
-    <w:lsdException w:name="Medium List 2 Accent 4" w:semiHidden="0" w:uiPriority="66" w:unhideWhenUsed="0"/>
-    <w:lsdException w:name="Medium Grid 1 Accent 4" w:semiHidden="0" w:uiPriority="67" w:unhideWhenUsed="0"/>
-    <w:lsdException w:name="Medium Grid 2 Accent 4" w:semiHidden="0" w:uiPriority="68" w:unhideWhenUsed="0"/>
-    <w:lsdException w:name="Medium Grid 3 Accent 4" w:semiHidden="0" w:uiPriority="69" w:unhideWhenUsed="0"/>
-    <w:lsdException w:name="Dark List Accent 4" w:semiHidden="0" w:uiPriority="70" w:unhideWhenUsed="0"/>
-    <w:lsdException w:name="Colorful Shading Accent 4" w:semiHidden="0" w:uiPriority="71" w:unhideWhenUsed="0"/>
-    <w:lsdException w:name="Colorful List Accent 4" w:semiHidden="0" w:uiPriority="72" w:unhideWhenUsed="0"/>
-    <w:lsdException w:name="Colorful Grid Accent 4" w:semiHidden="0" w:uiPriority="73" w:unhideWhenUsed="0"/>
-    <w:lsdException w:name="Light Shading Accent 5" w:semiHidden="0" w:uiPriority="60" w:unhideWhenUsed="0"/>
-    <w:lsdException w:name="Light List Accent 5" w:semiHidden="0" w:uiPriority="61" w:unhideWhenUsed="0"/>
-    <w:lsdException w:name="Light Grid Accent 5" w:semiHidden="0" w:uiPriority="62" w:unhideWhenUsed="0"/>
-    <w:lsdException w:name="Medium Shading 1 Accent 5" w:semiHidden="0" w:uiPriority="63" w:unhideWhenUsed="0"/>
-    <w:lsdException w:name="Medium Shading 2 Accent 5" w:semiHidden="0" w:uiPriority="64" w:unhideWhenUsed="0"/>
-    <w:lsdException w:name="Medium List 1 Accent 5" w:semiHidden="0" w:uiPriority="65" w:unhideWhenUsed="0"/>
-    <w:lsdException w:name="Medium List 2 Accent 5" w:semiHidden="0" w:uiPriority="66" w:unhideWhenUsed="0"/>
-    <w:lsdException w:name="Medium Grid 1 Accent 5" w:semiHidden="0" w:uiPriority="67" w:unhideWhenUsed="0"/>
-    <w:lsdException w:name="Medium Grid 2 Accent 5" w:semiHidden="0" w:uiPriority="68" w:unhideWhenUsed="0"/>
-    <w:lsdException w:name="Medium Grid 3 Accent 5" w:semiHidden="0" w:uiPriority="69" w:unhideWhenUsed="0"/>
-    <w:lsdException w:name="Dark List Accent 5" w:semiHidden="0" w:uiPriority="70" w:unhideWhenUsed="0"/>
-    <w:lsdException w:name="Colorful Shading Accent 5" w:semiHidden="0" w:uiPriority="71" w:unhideWhenUsed="0"/>
-    <w:lsdException w:name="Colorful List Accent 5" w:semiHidden="0" w:uiPriority="72" w:unhideWhenUsed="0"/>
-    <w:lsdException w:name="Colorful Grid Accent 5" w:semiHidden="0" w:uiPriority="73" w:unhideWhenUsed="0"/>
-    <w:lsdException w:name="Light Shading Accent 6" w:semiHidden="0" w:uiPriority="60" w:unhideWhenUsed="0"/>
-    <w:lsdException w:name="Light List Accent 6" w:semiHidden="0" w:uiPriority="61" w:unhideWhenUsed="0"/>
-    <w:lsdException w:name="Light Grid Accent 6" w:semiHidden="0" w:uiPriority="62" w:unhideWhenUsed="0"/>
-    <w:lsdException w:name="Medium Shading 1 Accent 6" w:semiHidden="0" w:uiPriority="63" w:unhideWhenUsed="0"/>
-    <w:lsdException w:name="Medium Shading 2 Accent 6" w:semiHidden="0" w:uiPriority="64" w:unhideWhenUsed="0"/>
-    <w:lsdException w:name="Medium List 1 Accent 6" w:semiHidden="0" w:uiPriority="65" w:unhideWhenUsed="0"/>
-    <w:lsdException w:name="Medium List 2 Accent 6" w:semiHidden="0" w:uiPriority="66" w:unhideWhenUsed="0"/>
-    <w:lsdException w:name="Medium Grid 1 Accent 6" w:semiHidden="0" w:uiPriority="67" w:unhideWhenUsed="0"/>
-    <w:lsdException w:name="Medium Grid 2 Accent 6" w:semiHidden="0" w:uiPriority="68" w:unhideWhenUsed="0"/>
-    <w:lsdException w:name="Medium Grid 3 Accent 6" w:semiHidden="0" w:uiPriority="69" w:unhideWhenUsed="0"/>
-    <w:lsdException w:name="Dark List Accent 6" w:semiHidden="0" w:uiPriority="70" w:unhideWhenUsed="0"/>
-    <w:lsdException w:name="Colorful Shading Accent 6" w:semiHidden="0" w:uiPriority="71" w:unhideWhenUsed="0"/>
-    <w:lsdException w:name="Colorful List Accent 6" w:semiHidden="0" w:uiPriority="72" w:unhideWhenUsed="0"/>
-    <w:lsdException w:name="Colorful Grid Accent 6" w:semiHidden="0" w:uiPriority="73" w:unhideWhenUsed="0"/>
-    <w:lsdException w:name="Subtle Emphasis" w:semiHidden="0" w:uiPriority="19" w:unhideWhenUsed="0" w:qFormat="1"/>
-    <w:lsdException w:name="Intense Emphasis" w:semiHidden="0" w:uiPriority="21" w:unhideWhenUsed="0" w:qFormat="1"/>
-    <w:lsdException w:name="Subtle Reference" w:semiHidden="0" w:uiPriority="31" w:unhideWhenUsed="0" w:qFormat="1"/>
-    <w:lsdException w:name="Intense Reference" w:semiHidden="0" w:uiPriority="32" w:unhideWhenUsed="0" w:qFormat="1"/>
-    <w:lsdException w:name="Book Title" w:semiHidden="0" w:uiPriority="33" w:unhideWhenUsed="0" w:qFormat="1"/>
-    <w:lsdException w:name="Bibliography" w:uiPriority="37"/>
-    <w:lsdException w:name="TOC Heading" w:uiPriority="39" w:qFormat="1"/>
-  </w:latentStyles>
-  <w:style w:type="paragraph" w:default="1" w:styleId="Normal">
-    <w:name w:val="Normal"/>
-    <w:qFormat/>
-  </w:style>
-  <w:style w:type="character" w:default="1" w:styleId="DefaultParagraphFont">
-    <w:name w:val="Default Paragraph Font"/>
-    <w:uiPriority w:val="1"/>
-    <w:semiHidden/>
-    <w:unhideWhenUsed/>
-  </w:style>
-  <w:style w:type="table" w:default="1" w:styleId="TableNormal">
-    <w:name w:val="Normal Table"/>
-    <w:uiPriority w:val="99"/>
-    <w:semiHidden/>
-    <w:unhideWhenUsed/>
-    <w:tblPr>
-      <w:tblInd w:w="0" w:type="dxa"/>
-      <w:tblCellMar>
-        <w:top w:w="0" w:type="dxa"/>
-        <w:left w:w="108" w:type="dxa"/>
-        <w:bottom w:w="0" w:type="dxa"/>
-        <w:right w:w="108" w:type="dxa"/>
-      </w:tblCellMar>
-    </w:tblPr>
-  </w:style>
-  <w:style w:type="numbering" w:default="1" w:styleId="NoList">
-    <w:name w:val="No List"/>
-    <w:uiPriority w:val="99"/>
-    <w:semiHidden/>
-    <w:unhideWhenUsed/>
-  </w:style>
-  <w:style w:type="paragraph" w:customStyle="1" w:styleId="259916A01E4B4D7CA1FABD2D26E6E065">
-    <w:name w:val="259916A01E4B4D7CA1FABD2D26E6E065"/>
-    <w:rsid w:val="00E90BC8"/>
-  </w:style>
-  <w:style w:type="paragraph" w:customStyle="1" w:styleId="994FBFD7DC194D8FA7AF8F87E1493E0C">
-    <w:name w:val="994FBFD7DC194D8FA7AF8F87E1493E0C"/>
-    <w:rsid w:val="00E90BC8"/>
-  </w:style>
-</w:styles>
-</file>
-
-<file path=word/glossary/stylesWithEffects.xml><?xml version="1.0" encoding="utf-8"?>
-<w:styles xmlns:wpc="http://schemas.microsoft.com/office/word/2010/wordprocessingCanvas" xmlns:mc="http://schemas.openxmlformats.org/markup-compatibility/2006" xmlns:o="urn:schemas-microsoft-com:office:office" xmlns:r="http://schemas.openxmlformats.org/officeDocument/2006/relationships" xmlns:m="http://schemas.openxmlformats.org/officeDocument/2006/math" xmlns:v="urn:schemas-microsoft-com:vml" xmlns:wp14="http://schemas.microsoft.com/office/word/2010/wordprocessingDrawing" xmlns:wp="http://schemas.openxmlformats.org/drawingml/2006/wordprocessingDrawing" xmlns:w10="urn:schemas-microsoft-com:office:word" xmlns:w="http://schemas.openxmlformats.org/wordprocessingml/2006/main" xmlns:w14="http://schemas.microsoft.com/office/word/2010/wordml" xmlns:wpg="http://schemas.microsoft.com/office/word/2010/wordprocessingGroup" xmlns:wpi="http://schemas.microsoft.com/office/word/2010/wordprocessingInk" xmlns:wne="http://schemas.microsoft.com/office/word/2006/wordml" xmlns:wps="http://schemas.microsoft.com/office/word/2010/wordprocessingShape" mc:Ignorable="w14 wp14">
-  <w:docDefaults>
-    <w:rPrDefault>
-      <w:rPr>
-        <w:rFonts w:asciiTheme="minorHAnsi" w:eastAsiaTheme="minorEastAsia" w:hAnsiTheme="minorHAnsi" w:cstheme="minorBidi"/>
-        <w:sz w:val="22"/>
-        <w:szCs w:val="22"/>
-        <w:lang w:val="en-US" w:eastAsia="en-US" w:bidi="ar-SA"/>
-      </w:rPr>
-    </w:rPrDefault>
-    <w:pPrDefault>
-      <w:pPr>
-        <w:spacing w:after="200" w:line="276" w:lineRule="auto"/>
-      </w:pPr>
-    </w:pPrDefault>
-  </w:docDefaults>
-  <w:latentStyles w:defLockedState="0" w:defUIPriority="99" w:defSemiHidden="1" w:defUnhideWhenUsed="1" w:defQFormat="0" w:count="267">
-    <w:lsdException w:name="Normal" w:semiHidden="0" w:uiPriority="0" w:unhideWhenUsed="0" w:qFormat="1"/>
-    <w:lsdException w:name="heading 1" w:semiHidden="0" w:uiPriority="9" w:unhideWhenUsed="0" w:qFormat="1"/>
-    <w:lsdException w:name="heading 2" w:uiPriority="9" w:qFormat="1"/>
-    <w:lsdException w:name="heading 3" w:uiPriority="9" w:qFormat="1"/>
-    <w:lsdException w:name="heading 4" w:uiPriority="9" w:qFormat="1"/>
-    <w:lsdException w:name="heading 5" w:uiPriority="9" w:qFormat="1"/>
-    <w:lsdException w:name="heading 6" w:uiPriority="9" w:qFormat="1"/>
-    <w:lsdException w:name="heading 7" w:uiPriority="9" w:qFormat="1"/>
-    <w:lsdException w:name="heading 8" w:uiPriority="9" w:qFormat="1"/>
-    <w:lsdException w:name="heading 9" w:uiPriority="9" w:qFormat="1"/>
-    <w:lsdException w:name="toc 1" w:uiPriority="39"/>
-    <w:lsdException w:name="toc 2" w:uiPriority="39"/>
-    <w:lsdException w:name="toc 3" w:uiPriority="39"/>
-    <w:lsdException w:name="toc 4" w:uiPriority="39"/>
-    <w:lsdException w:name="toc 5" w:uiPriority="39"/>
-    <w:lsdException w:name="toc 6" w:uiPriority="39"/>
-    <w:lsdException w:name="toc 7" w:uiPriority="39"/>
-    <w:lsdException w:name="toc 8" w:uiPriority="39"/>
-    <w:lsdException w:name="toc 9" w:uiPriority="39"/>
-    <w:lsdException w:name="caption" w:uiPriority="35" w:qFormat="1"/>
-    <w:lsdException w:name="Title" w:semiHidden="0" w:uiPriority="10" w:unhideWhenUsed="0" w:qFormat="1"/>
-    <w:lsdException w:name="Default Paragraph Font" w:uiPriority="1"/>
-    <w:lsdException w:name="Subtitle" w:semiHidden="0" w:uiPriority="11" w:unhideWhenUsed="0" w:qFormat="1"/>
-    <w:lsdException w:name="Strong" w:semiHidden="0" w:uiPriority="22" w:unhideWhenUsed="0" w:qFormat="1"/>
-    <w:lsdException w:name="Emphasis" w:semiHidden="0" w:uiPriority="20" w:unhideWhenUsed="0" w:qFormat="1"/>
-    <w:lsdException w:name="Table Grid" w:semiHidden="0" w:uiPriority="59" w:unhideWhenUsed="0"/>
-    <w:lsdException w:name="Placeholder Text" w:unhideWhenUsed="0"/>
-    <w:lsdException w:name="No Spacing" w:semiHidden="0" w:uiPriority="1" w:unhideWhenUsed="0" w:qFormat="1"/>
-    <w:lsdException w:name="Light Shading" w:semiHidden="0" w:uiPriority="60" w:unhideWhenUsed="0"/>
-    <w:lsdException w:name="Light List" w:semiHidden="0" w:uiPriority="61" w:unhideWhenUsed="0"/>
-    <w:lsdException w:name="Light Grid" w:semiHidden="0" w:uiPriority="62" w:unhideWhenUsed="0"/>
-    <w:lsdException w:name="Medium Shading 1" w:semiHidden="0" w:uiPriority="63" w:unhideWhenUsed="0"/>
-    <w:lsdException w:name="Medium Shading 2" w:semiHidden="0" w:uiPriority="64" w:unhideWhenUsed="0"/>
-    <w:lsdException w:name="Medium List 1" w:semiHidden="0" w:uiPriority="65" w:unhideWhenUsed="0"/>
-    <w:lsdException w:name="Medium List 2" w:semiHidden="0" w:uiPriority="66" w:unhideWhenUsed="0"/>
-    <w:lsdException w:name="Medium Grid 1" w:semiHidden="0" w:uiPriority="67" w:unhideWhenUsed="0"/>
-    <w:lsdException w:name="Medium Grid 2" w:semiHidden="0" w:uiPriority="68" w:unhideWhenUsed="0"/>
-    <w:lsdException w:name="Medium Grid 3" w:semiHidden="0" w:uiPriority="69" w:unhideWhenUsed="0"/>
-    <w:lsdException w:name="Dark List" w:semiHidden="0" w:uiPriority="70" w:unhideWhenUsed="0"/>
-    <w:lsdException w:name="Colorful Shading" w:semiHidden="0" w:uiPriority="71" w:unhideWhenUsed="0"/>
-    <w:lsdException w:name="Colorful List" w:semiHidden="0" w:uiPriority="72" w:unhideWhenUsed="0"/>
-    <w:lsdException w:name="Colorful Grid" w:semiHidden="0" w:uiPriority="73" w:unhideWhenUsed="0"/>
-    <w:lsdException w:name="Light Shading Accent 1" w:semiHidden="0" w:uiPriority="60" w:unhideWhenUsed="0"/>
-    <w:lsdException w:name="Light List Accent 1" w:semiHidden="0" w:uiPriority="61" w:unhideWhenUsed="0"/>
-    <w:lsdException w:name="Light Grid Accent 1" w:semiHidden="0" w:uiPriority="62" w:unhideWhenUsed="0"/>
-    <w:lsdException w:name="Medium Shading 1 Accent 1" w:semiHidden="0" w:uiPriority="63" w:unhideWhenUsed="0"/>
-    <w:lsdException w:name="Medium Shading 2 Accent 1" w:semiHidden="0" w:uiPriority="64" w:unhideWhenUsed="0"/>
-    <w:lsdException w:name="Medium List 1 Accent 1" w:semiHidden="0" w:uiPriority="65" w:unhideWhenUsed="0"/>
-    <w:lsdException w:name="Revision" w:unhideWhenUsed="0"/>
-    <w:lsdException w:name="List Paragraph" w:semiHidden="0" w:uiPriority="34" w:unhideWhenUsed="0" w:qFormat="1"/>
-    <w:lsdException w:name="Quote" w:semiHidden="0" w:uiPriority="29" w:unhideWhenUsed="0" w:qFormat="1"/>
-    <w:lsdException w:name="Intense Quote" w:semiHidden="0" w:uiPriority="30" w:unhideWhenUsed="0" w:qFormat="1"/>
-    <w:lsdException w:name="Medium List 2 Accent 1" w:semiHidden="0" w:uiPriority="66" w:unhideWhenUsed="0"/>
-    <w:lsdException w:name="Medium Grid 1 Accent 1" w:semiHidden="0" w:uiPriority="67" w:unhideWhenUsed="0"/>
-    <w:lsdException w:name="Medium Grid 2 Accent 1" w:semiHidden="0" w:uiPriority="68" w:unhideWhenUsed="0"/>
-    <w:lsdException w:name="Medium Grid 3 Accent 1" w:semiHidden="0" w:uiPriority="69" w:unhideWhenUsed="0"/>
-    <w:lsdException w:name="Dark List Accent 1" w:semiHidden="0" w:uiPriority="70" w:unhideWhenUsed="0"/>
-    <w:lsdException w:name="Colorful Shading Accent 1" w:semiHidden="0" w:uiPriority="71" w:unhideWhenUsed="0"/>
-    <w:lsdException w:name="Colorful List Accent 1" w:semiHidden="0" w:uiPriority="72" w:unhideWhenUsed="0"/>
-    <w:lsdException w:name="Colorful Grid Accent 1" w:semiHidden="0" w:uiPriority="73" w:unhideWhenUsed="0"/>
-    <w:lsdException w:name="Light Shading Accent 2" w:semiHidden="0" w:uiPriority="60" w:unhideWhenUsed="0"/>
-    <w:lsdException w:name="Light List Accent 2" w:semiHidden="0" w:uiPriority="61" w:unhideWhenUsed="0"/>
-    <w:lsdException w:name="Light Grid Accent 2" w:semiHidden="0" w:uiPriority="62" w:unhideWhenUsed="0"/>
-    <w:lsdException w:name="Medium Shading 1 Accent 2" w:semiHidden="0" w:uiPriority="63" w:unhideWhenUsed="0"/>
-    <w:lsdException w:name="Medium Shading 2 Accent 2" w:semiHidden="0" w:uiPriority="64" w:unhideWhenUsed="0"/>
-    <w:lsdException w:name="Medium List 1 Accent 2" w:semiHidden="0" w:uiPriority="65" w:unhideWhenUsed="0"/>
-    <w:lsdException w:name="Medium List 2 Accent 2" w:semiHidden="0" w:uiPriority="66" w:unhideWhenUsed="0"/>
-    <w:lsdException w:name="Medium Grid 1 Accent 2" w:semiHidden="0" w:uiPriority="67" w:unhideWhenUsed="0"/>
-    <w:lsdException w:name="Medium Grid 2 Accent 2" w:semiHidden="0" w:uiPriority="68" w:unhideWhenUsed="0"/>
-    <w:lsdException w:name="Medium Grid 3 Accent 2" w:semiHidden="0" w:uiPriority="69" w:unhideWhenUsed="0"/>
-    <w:lsdException w:name="Dark List Accent 2" w:semiHidden="0" w:uiPriority="70" w:unhideWhenUsed="0"/>
-    <w:lsdException w:name="Colorful Shading Accent 2" w:semiHidden="0" w:uiPriority="71" w:unhideWhenUsed="0"/>
-    <w:lsdException w:name="Colorful List Accent 2" w:semiHidden="0" w:uiPriority="72" w:unhideWhenUsed="0"/>
-    <w:lsdException w:name="Colorful Grid Accent 2" w:semiHidden="0" w:uiPriority="73" w:unhideWhenUsed="0"/>
-    <w:lsdException w:name="Light Shading Accent 3" w:semiHidden="0" w:uiPriority="60" w:unhideWhenUsed="0"/>
-    <w:lsdException w:name="Light List Accent 3" w:semiHidden="0" w:uiPriority="61" w:unhideWhenUsed="0"/>
-    <w:lsdException w:name="Light Grid Accent 3" w:semiHidden="0" w:uiPriority="62" w:unhideWhenUsed="0"/>
-    <w:lsdException w:name="Medium Shading 1 Accent 3" w:semiHidden="0" w:uiPriority="63" w:unhideWhenUsed="0"/>
-    <w:lsdException w:name="Medium Shading 2 Accent 3" w:semiHidden="0" w:uiPriority="64" w:unhideWhenUsed="0"/>
-    <w:lsdException w:name="Medium List 1 Accent 3" w:semiHidden="0" w:uiPriority="65" w:unhideWhenUsed="0"/>
-    <w:lsdException w:name="Medium List 2 Accent 3" w:semiHidden="0" w:uiPriority="66" w:unhideWhenUsed="0"/>
-    <w:lsdException w:name="Medium Grid 1 Accent 3" w:semiHidden="0" w:uiPriority="67" w:unhideWhenUsed="0"/>
-    <w:lsdException w:name="Medium Grid 2 Accent 3" w:semiHidden="0" w:uiPriority="68" w:unhideWhenUsed="0"/>
-    <w:lsdException w:name="Medium Grid 3 Accent 3" w:semiHidden="0" w:uiPriority="69" w:unhideWhenUsed="0"/>
-    <w:lsdException w:name="Dark List Accent 3" w:semiHidden="0" w:uiPriority="70" w:unhideWhenUsed="0"/>
-    <w:lsdException w:name="Colorful Shading Accent 3" w:semiHidden="0" w:uiPriority="71" w:unhideWhenUsed="0"/>
-    <w:lsdException w:name="Colorful List Accent 3" w:semiHidden="0" w:uiPriority="72" w:unhideWhenUsed="0"/>
-    <w:lsdException w:name="Colorful Grid Accent 3" w:semiHidden="0" w:uiPriority="73" w:unhideWhenUsed="0"/>
-    <w:lsdException w:name="Light Shading Accent 4" w:semiHidden="0" w:uiPriority="60" w:unhideWhenUsed="0"/>
-    <w:lsdException w:name="Light List Accent 4" w:semiHidden="0" w:uiPriority="61" w:unhideWhenUsed="0"/>
-    <w:lsdException w:name="Light Grid Accent 4" w:semiHidden="0" w:uiPriority="62" w:unhideWhenUsed="0"/>
-    <w:lsdException w:name="Medium Shading 1 Accent 4" w:semiHidden="0" w:uiPriority="63" w:unhideWhenUsed="0"/>
-    <w:lsdException w:name="Medium Shading 2 Accent 4" w:semiHidden="0" w:uiPriority="64" w:unhideWhenUsed="0"/>
-    <w:lsdException w:name="Medium List 1 Accent 4" w:semiHidden="0" w:uiPriority="65" w:unhideWhenUsed="0"/>
-    <w:lsdException w:name="Medium List 2 Accent 4" w:semiHidden="0" w:uiPriority="66" w:unhideWhenUsed="0"/>
-    <w:lsdException w:name="Medium Grid 1 Accent 4" w:semiHidden="0" w:uiPriority="67" w:unhideWhenUsed="0"/>
-    <w:lsdException w:name="Medium Grid 2 Accent 4" w:semiHidden="0" w:uiPriority="68" w:unhideWhenUsed="0"/>
-    <w:lsdException w:name="Medium Grid 3 Accent 4" w:semiHidden="0" w:uiPriority="69" w:unhideWhenUsed="0"/>
-    <w:lsdException w:name="Dark List Accent 4" w:semiHidden="0" w:uiPriority="70" w:unhideWhenUsed="0"/>
-    <w:lsdException w:name="Colorful Shading Accent 4" w:semiHidden="0" w:uiPriority="71" w:unhideWhenUsed="0"/>
-    <w:lsdException w:name="Colorful List Accent 4" w:semiHidden="0" w:uiPriority="72" w:unhideWhenUsed="0"/>
-    <w:lsdException w:name="Colorful Grid Accent 4" w:semiHidden="0" w:uiPriority="73" w:unhideWhenUsed="0"/>
-    <w:lsdException w:name="Light Shading Accent 5" w:semiHidden="0" w:uiPriority="60" w:unhideWhenUsed="0"/>
-    <w:lsdException w:name="Light List Accent 5" w:semiHidden="0" w:uiPriority="61" w:unhideWhenUsed="0"/>
-    <w:lsdException w:name="Light Grid Accent 5" w:semiHidden="0" w:uiPriority="62" w:unhideWhenUsed="0"/>
-    <w:lsdException w:name="Medium Shading 1 Accent 5" w:semiHidden="0" w:uiPriority="63" w:unhideWhenUsed="0"/>
-    <w:lsdException w:name="Medium Shading 2 Accent 5" w:semiHidden="0" w:uiPriority="64" w:unhideWhenUsed="0"/>
-    <w:lsdException w:name="Medium List 1 Accent 5" w:semiHidden="0" w:uiPriority="65" w:unhideWhenUsed="0"/>
-    <w:lsdException w:name="Medium List 2 Accent 5" w:semiHidden="0" w:uiPriority="66" w:unhideWhenUsed="0"/>
-    <w:lsdException w:name="Medium Grid 1 Accent 5" w:semiHidden="0" w:uiPriority="67" w:unhideWhenUsed="0"/>
-    <w:lsdException w:name="Medium Grid 2 Accent 5" w:semiHidden="0" w:uiPriority="68" w:unhideWhenUsed="0"/>
-    <w:lsdException w:name="Medium Grid 3 Accent 5" w:semiHidden="0" w:uiPriority="69" w:unhideWhenUsed="0"/>
-    <w:lsdException w:name="Dark List Accent 5" w:semiHidden="0" w:uiPriority="70" w:unhideWhenUsed="0"/>
-    <w:lsdException w:name="Colorful Shading Accent 5" w:semiHidden="0" w:uiPriority="71" w:unhideWhenUsed="0"/>
-    <w:lsdException w:name="Colorful List Accent 5" w:semiHidden="0" w:uiPriority="72" w:unhideWhenUsed="0"/>
-    <w:lsdException w:name="Colorful Grid Accent 5" w:semiHidden="0" w:uiPriority="73" w:unhideWhenUsed="0"/>
-    <w:lsdException w:name="Light Shading Accent 6" w:semiHidden="0" w:uiPriority="60" w:unhideWhenUsed="0"/>
-    <w:lsdException w:name="Light List Accent 6" w:semiHidden="0" w:uiPriority="61" w:unhideWhenUsed="0"/>
-    <w:lsdException w:name="Light Grid Accent 6" w:semiHidden="0" w:uiPriority="62" w:unhideWhenUsed="0"/>
-    <w:lsdException w:name="Medium Shading 1 Accent 6" w:semiHidden="0" w:uiPriority="63" w:unhideWhenUsed="0"/>
-    <w:lsdException w:name="Medium Shading 2 Accent 6" w:semiHidden="0" w:uiPriority="64" w:unhideWhenUsed="0"/>
-    <w:lsdException w:name="Medium List 1 Accent 6" w:semiHidden="0" w:uiPriority="65" w:unhideWhenUsed="0"/>
-    <w:lsdException w:name="Medium List 2 Accent 6" w:semiHidden="0" w:uiPriority="66" w:unhideWhenUsed="0"/>
-    <w:lsdException w:name="Medium Grid 1 Accent 6" w:semiHidden="0" w:uiPriority="67" w:unhideWhenUsed="0"/>
-    <w:lsdException w:name="Medium Grid 2 Accent 6" w:semiHidden="0" w:uiPriority="68" w:unhideWhenUsed="0"/>
-    <w:lsdException w:name="Medium Grid 3 Accent 6" w:semiHidden="0" w:uiPriority="69" w:unhideWhenUsed="0"/>
-    <w:lsdException w:name="Dark List Accent 6" w:semiHidden="0" w:uiPriority="70" w:unhideWhenUsed="0"/>
-    <w:lsdException w:name="Colorful Shading Accent 6" w:semiHidden="0" w:uiPriority="71" w:unhideWhenUsed="0"/>
-    <w:lsdException w:name="Colorful List Accent 6" w:semiHidden="0" w:uiPriority="72" w:unhideWhenUsed="0"/>
-    <w:lsdException w:name="Colorful Grid Accent 6" w:semiHidden="0" w:uiPriority="73" w:unhideWhenUsed="0"/>
-    <w:lsdException w:name="Subtle Emphasis" w:semiHidden="0" w:uiPriority="19" w:unhideWhenUsed="0" w:qFormat="1"/>
-    <w:lsdException w:name="Intense Emphasis" w:semiHidden="0" w:uiPriority="21" w:unhideWhenUsed="0" w:qFormat="1"/>
-    <w:lsdException w:name="Subtle Reference" w:semiHidden="0" w:uiPriority="31" w:unhideWhenUsed="0" w:qFormat="1"/>
-    <w:lsdException w:name="Intense Reference" w:semiHidden="0" w:uiPriority="32" w:unhideWhenUsed="0" w:qFormat="1"/>
-    <w:lsdException w:name="Book Title" w:semiHidden="0" w:uiPriority="33" w:unhideWhenUsed="0" w:qFormat="1"/>
-    <w:lsdException w:name="Bibliography" w:uiPriority="37"/>
-    <w:lsdException w:name="TOC Heading" w:uiPriority="39" w:qFormat="1"/>
-  </w:latentStyles>
-  <w:style w:type="paragraph" w:default="1" w:styleId="Normal">
-    <w:name w:val="Normal"/>
-    <w:qFormat/>
-  </w:style>
-  <w:style w:type="character" w:default="1" w:styleId="DefaultParagraphFont">
-    <w:name w:val="Default Paragraph Font"/>
-    <w:uiPriority w:val="1"/>
-    <w:semiHidden/>
-    <w:unhideWhenUsed/>
-  </w:style>
-  <w:style w:type="table" w:default="1" w:styleId="TableNormal">
-    <w:name w:val="Normal Table"/>
-    <w:uiPriority w:val="99"/>
-    <w:semiHidden/>
-    <w:unhideWhenUsed/>
-    <w:tblPr>
-      <w:tblInd w:w="0" w:type="dxa"/>
-      <w:tblCellMar>
-        <w:top w:w="0" w:type="dxa"/>
-        <w:left w:w="108" w:type="dxa"/>
-        <w:bottom w:w="0" w:type="dxa"/>
-        <w:right w:w="108" w:type="dxa"/>
-      </w:tblCellMar>
-    </w:tblPr>
-  </w:style>
-  <w:style w:type="numbering" w:default="1" w:styleId="NoList">
-    <w:name w:val="No List"/>
-    <w:uiPriority w:val="99"/>
-    <w:semiHidden/>
-    <w:unhideWhenUsed/>
-  </w:style>
-  <w:style w:type="paragraph" w:customStyle="1" w:styleId="259916A01E4B4D7CA1FABD2D26E6E065">
-    <w:name w:val="259916A01E4B4D7CA1FABD2D26E6E065"/>
-    <w:rsid w:val="00E90BC8"/>
-  </w:style>
-  <w:style w:type="paragraph" w:customStyle="1" w:styleId="994FBFD7DC194D8FA7AF8F87E1493E0C">
-    <w:name w:val="994FBFD7DC194D8FA7AF8F87E1493E0C"/>
-    <w:rsid w:val="00E90BC8"/>
-  </w:style>
-</w:styles>
-</file>
-
-<file path=word/glossary/webSettings.xml><?xml version="1.0" encoding="utf-8"?>
-<w:webSettings xmlns:mc="http://schemas.openxmlformats.org/markup-compatibility/2006" xmlns:r="http://schemas.openxmlformats.org/officeDocument/2006/relationships" xmlns:w="http://schemas.openxmlformats.org/wordprocessingml/2006/main" xmlns:w14="http://schemas.microsoft.com/office/word/2010/wordml" mc:Ignorable="w14">
-  <w:optimizeForBrowser/>
-  <w:allowPNG/>
-</w:webSettings>
-</file>
-
 <file path=word/theme/theme1.xml><?xml version="1.0" encoding="utf-8"?>
 <a:theme xmlns:a="http://schemas.openxmlformats.org/drawingml/2006/main" name="Office Theme">
   <a:themeElements>
@@ -11897,7 +11846,7 @@
 </file>
 
 <file path=customXml/itemProps1.xml><?xml version="1.0" encoding="utf-8"?>
-<ds:datastoreItem xmlns:ds="http://schemas.openxmlformats.org/officeDocument/2006/customXml" ds:itemID="{BF7010CE-14CA-4ED8-89EA-4FC0CBDE1AF5}">
+<ds:datastoreItem xmlns:ds="http://schemas.openxmlformats.org/officeDocument/2006/customXml" ds:itemID="{9115CA6D-8385-40CE-A91C-9DCF71FC3D28}">
   <ds:schemaRefs>
     <ds:schemaRef ds:uri="http://schemas.openxmlformats.org/officeDocument/2006/bibliography"/>
   </ds:schemaRefs>

</xml_diff>